<commit_message>
expanded methods; added results section
</commit_message>
<xml_diff>
--- a/writing/methods.docx
+++ b/writing/methods.docx
@@ -2,7 +2,7 @@
 <file path=word/document.xml><?xml version="1.0" encoding="utf-8"?>
 <w:document xmlns:w="http://schemas.openxmlformats.org/wordprocessingml/2006/main" xmlns:m="http://schemas.openxmlformats.org/officeDocument/2006/math" xmlns:r="http://schemas.openxmlformats.org/officeDocument/2006/relationships" xmlns:o="urn:schemas-microsoft-com:office:office" xmlns:v="urn:schemas-microsoft-com:vml" xmlns:w10="urn:schemas-microsoft-com:office:word" xmlns:a="http://schemas.openxmlformats.org/drawingml/2006/main" xmlns:pic="http://schemas.openxmlformats.org/drawingml/2006/picture" xmlns:wp="http://schemas.openxmlformats.org/drawingml/2006/wordprocessingDrawing">
   <w:body>
-    <w:bookmarkStart w:id="21" w:name="methods"/>
+    <w:bookmarkStart w:id="24" w:name="methods"/>
     <w:p>
       <w:pPr>
         <w:pStyle w:val="Heading1"/>
@@ -20,11 +20,156 @@
         <w:t xml:space="preserve">Methods</w:t>
       </w:r>
     </w:p>
+    <w:bookmarkStart w:id="21" w:name="study-area-and-data-collection"/>
+    <w:p>
+      <w:pPr>
+        <w:pStyle w:val="Heading2"/>
+      </w:pPr>
+      <w:r>
+        <w:rPr>
+          <w:rStyle w:val="SectionNumber"/>
+        </w:rPr>
+        <w:t xml:space="preserve">1.1</w:t>
+      </w:r>
+      <w:r>
+        <w:tab/>
+      </w:r>
+      <w:r>
+        <w:t xml:space="preserve">Study area and data collection</w:t>
+      </w:r>
+    </w:p>
     <w:p>
       <w:pPr>
         <w:pStyle w:val="FirstParagraph"/>
       </w:pPr>
       <w:r>
+        <w:t xml:space="preserve">The data was collected in three different ecosystems in southern Brazil (Fig.</w:t>
+      </w:r>
+      <w:r>
+        <w:t xml:space="preserve"> </w:t>
+      </w:r>
+      <w:r>
+        <w:t xml:space="preserve">1.1</w:t>
+      </w:r>
+      <w:r>
+        <w:t xml:space="preserve">): south-western Cerrado (savannah, control environment), Pantanal (wetland, agricultural environment), and western Mata Atlântica (forest, degraded environment).</w:t>
+      </w:r>
+    </w:p>
+    <w:p>
+      <w:pPr>
+        <w:pStyle w:val="BodyText"/>
+      </w:pPr>
+      <w:r>
+        <w:rPr>
+          <w:i/>
+        </w:rPr>
+        <w:t xml:space="preserve">Add details on climate and land use?</w:t>
+      </w:r>
+    </w:p>
+    <w:p>
+      <w:pPr>
+        <w:pStyle w:val="BodyText"/>
+      </w:pPr>
+      <w:r>
+        <w:t xml:space="preserve">Animals were tracked using VHF tracking (all three regions) and GPS tracking (Pantanal and Cerrado).</w:t>
+      </w:r>
+      <w:r>
+        <w:t xml:space="preserve"> </w:t>
+      </w:r>
+      <w:r>
+        <w:rPr>
+          <w:i/>
+        </w:rPr>
+        <w:t xml:space="preserve">Add details on capturing and tracking devices</w:t>
+      </w:r>
+    </w:p>
+    <w:p>
+      <w:pPr>
+        <w:pStyle w:val="BodyText"/>
+      </w:pPr>
+      <w:r>
+        <w:t xml:space="preserve">A total of 74 tapirs were tracked starting in July of 1997 until October of 2019, with the majority of the data being in the Pantanal (46), while 17 and 11 were from the Cerrado and Mata Atlântica regions, respectively.</w:t>
+      </w:r>
+    </w:p>
+    <w:p>
+      <w:pPr>
+        <w:pStyle w:val="CaptionedFigure"/>
+      </w:pPr>
+      <w:r>
+        <w:drawing>
+          <wp:inline>
+            <wp:extent cx="5334000" cy="5334000"/>
+            <wp:effectExtent b="0" l="0" r="0" t="0"/>
+            <wp:docPr descr="Figure 1.1: Location of the tree study sites (Pantanal, Cerrado, Mata Atlântica) over a raster of Human Footprint Index, which is a measure of anthropogenic alteration of an ecosystem." title="" id="1" name="Picture"/>
+            <a:graphic>
+              <a:graphicData uri="http://schemas.openxmlformats.org/drawingml/2006/picture">
+                <pic:pic>
+                  <pic:nvPicPr>
+                    <pic:cNvPr descr="../figures/map.png" id="0" name="Picture"/>
+                    <pic:cNvPicPr>
+                      <a:picLocks noChangeArrowheads="1" noChangeAspect="1"/>
+                    </pic:cNvPicPr>
+                  </pic:nvPicPr>
+                  <pic:blipFill>
+                    <a:blip r:embed="rId20"/>
+                    <a:stretch>
+                      <a:fillRect/>
+                    </a:stretch>
+                  </pic:blipFill>
+                  <pic:spPr bwMode="auto">
+                    <a:xfrm>
+                      <a:off x="0" y="0"/>
+                      <a:ext cx="5334000" cy="5334000"/>
+                    </a:xfrm>
+                    <a:prstGeom prst="rect">
+                      <a:avLst/>
+                    </a:prstGeom>
+                    <a:noFill/>
+                    <a:ln w="9525">
+                      <a:noFill/>
+                      <a:headEnd/>
+                      <a:tailEnd/>
+                    </a:ln>
+                  </pic:spPr>
+                </pic:pic>
+              </a:graphicData>
+            </a:graphic>
+          </wp:inline>
+        </w:drawing>
+      </w:r>
+    </w:p>
+    <w:p>
+      <w:pPr>
+        <w:pStyle w:val="ImageCaption"/>
+      </w:pPr>
+      <w:r>
+        <w:t xml:space="preserve">Figure 1.1: Location of the tree study sites (Pantanal, Cerrado, Mata Atlântica) over a raster of Human Footprint Index, which is a measure of anthropogenic alteration of an ecosystem.</w:t>
+      </w:r>
+    </w:p>
+    <w:bookmarkEnd w:id="21"/>
+    <w:bookmarkStart w:id="23" w:name="data-analysis"/>
+    <w:p>
+      <w:pPr>
+        <w:pStyle w:val="Heading2"/>
+      </w:pPr>
+      <w:r>
+        <w:rPr>
+          <w:rStyle w:val="SectionNumber"/>
+        </w:rPr>
+        <w:t xml:space="preserve">1.2</w:t>
+      </w:r>
+      <w:r>
+        <w:tab/>
+      </w:r>
+      <w:r>
+        <w:t xml:space="preserve">Data analysis</w:t>
+      </w:r>
+    </w:p>
+    <w:p>
+      <w:pPr>
+        <w:pStyle w:val="FirstParagraph"/>
+      </w:pPr>
+      <w:r>
         <w:t xml:space="preserve">All statistical analysis and plotting were performed using</w:t>
       </w:r>
       <w:r>
@@ -112,13 +257,13 @@
         <w:rPr>
           <w:rStyle w:val="VerbatimChar"/>
         </w:rPr>
-        <w:t xml:space="preserve">ctmmweb</w:t>
-      </w:r>
-      <w:r>
-        <w:t xml:space="preserve"> </w:t>
-      </w:r>
-      <w:r>
-        <w:t xml:space="preserve">(version 0.2.10, Dong 2021)</w:t>
+        <w:t xml:space="preserve">mgcv</w:t>
+      </w:r>
+      <w:r>
+        <w:t xml:space="preserve"> </w:t>
+      </w:r>
+      <w:r>
+        <w:t xml:space="preserve">(version 1.8-36, Wood 2017)</w:t>
       </w:r>
       <w:r>
         <w:t xml:space="preserve">,</w:t>
@@ -201,7 +346,7 @@
       <w:r>
         <w:t xml:space="preserve"> </w:t>
       </w:r>
-      <w:hyperlink r:id="rId20">
+      <w:hyperlink r:id="rId22">
         <w:r>
           <w:rPr>
             <w:rStyle w:val="Hyperlink"/>
@@ -218,19 +363,7 @@
         <w:pStyle w:val="BodyText"/>
       </w:pPr>
       <w:r>
-        <w:t xml:space="preserve">Outliers were removed if they appeared to have large measurement errors. Specifically, a point was removed if it was far from the main cluster of data and there were no points near it that indicated that the animal had walked outside its usual range,</w:t>
-      </w:r>
-      <w:r>
-        <w:t xml:space="preserve"> </w:t>
-      </w:r>
-      <w:r>
-        <w:rPr>
-          <w:i/>
-        </w:rPr>
-        <w:t xml:space="preserve">or if the animal’s estimated speed was unrealistic (none found when I was cleaning the datasets, but many outliers had already been removed)</w:t>
-      </w:r>
-      <w:r>
-        <w:t xml:space="preserve">. User Equivalent Range Error (UERE) was included in the modeling for tapirs in the Cerrado and Pantanal datasets. The best continuous-time movement model for each animal was chosen using the</w:t>
+        <w:t xml:space="preserve">Before analysis, outliers were removed if they appeared to be unreliable due to large measurement errors after accounting for measurement uncertainty and following the methods detailed in the</w:t>
       </w:r>
       <w:r>
         <w:t xml:space="preserve"> </w:t>
@@ -239,6 +372,103 @@
         <w:rPr>
           <w:rStyle w:val="VerbatimChar"/>
         </w:rPr>
+        <w:t xml:space="preserve">ctmm</w:t>
+      </w:r>
+      <w:r>
+        <w:t xml:space="preserve"> </w:t>
+      </w:r>
+      <w:r>
+        <w:t xml:space="preserve">package</w:t>
+      </w:r>
+      <w:r>
+        <w:t xml:space="preserve"> </w:t>
+      </w:r>
+      <w:r>
+        <w:t xml:space="preserve">(</w:t>
+      </w:r>
+      <w:r>
+        <w:t xml:space="preserve">“Ctmm:</w:t>
+      </w:r>
+      <w:r>
+        <w:t xml:space="preserve"> </w:t>
+      </w:r>
+      <w:r>
+        <w:t xml:space="preserve">Continuous</w:t>
+      </w:r>
+      <w:r>
+        <w:t xml:space="preserve">-</w:t>
+      </w:r>
+      <w:r>
+        <w:t xml:space="preserve">Time</w:t>
+      </w:r>
+      <w:r>
+        <w:t xml:space="preserve"> </w:t>
+      </w:r>
+      <w:r>
+        <w:t xml:space="preserve">Movement</w:t>
+      </w:r>
+      <w:r>
+        <w:t xml:space="preserve"> </w:t>
+      </w:r>
+      <w:r>
+        <w:t xml:space="preserve">Modeling</w:t>
+      </w:r>
+      <w:r>
+        <w:t xml:space="preserve">,”</w:t>
+      </w:r>
+      <w:r>
+        <w:t xml:space="preserve"> </w:t>
+      </w:r>
+      <w:r>
+        <w:t xml:space="preserve">n.d.)</w:t>
+      </w:r>
+      <w:r>
+        <w:t xml:space="preserve">. Location estimates from GPS tracking were calibrated using a unitless Horizontal Dilution of Precision (HDOP), which estimated the accuracy of each positional fix. We then estimated an equivalent range error with the HDOP values from 883 and 174 measurements from tags in fixed locations in the Pantanal and Cerrado, respectively</w:t>
+      </w:r>
+      <w:r>
+        <w:t xml:space="preserve"> </w:t>
+      </w:r>
+      <w:r>
+        <w:t xml:space="preserve">(C. H. Fleming et al. 2020)</w:t>
+      </w:r>
+      <w:r>
+        <w:t xml:space="preserve">. Data points were then considered as outliers (and removed) if they had a large (error-informed) distance from the median location and the minimum speed required to explain the displacement was unusually high (</w:t>
+      </w:r>
+      <m:oMath>
+        <m:r>
+          <m:t>≥</m:t>
+        </m:r>
+        <m:r>
+          <m:t>1</m:t>
+        </m:r>
+      </m:oMath>
+      <w:r>
+        <w:t xml:space="preserve">m/s). The Mata Atlântica dataset contained a total of 4 082 observations, 8 of which were removed as outliers; and the Pantanal dataset contained 139 138 observations, 914 of which were removed; while the Cerrado dataset contained 90 402 observations, 193 of which were removed.</w:t>
+      </w:r>
+      <w:r>
+        <w:t xml:space="preserve"> </w:t>
+      </w:r>
+      <w:r>
+        <w:rPr>
+          <w:i/>
+        </w:rPr>
+        <w:t xml:space="preserve">(no speed outliers found when I (Stefano) was cleaning the datasets, but 1105 outliers had already been removed)</w:t>
+      </w:r>
+    </w:p>
+    <w:p>
+      <w:pPr>
+        <w:pStyle w:val="BodyText"/>
+      </w:pPr>
+      <w:r>
+        <w:t xml:space="preserve">The best Continuous-Time Movement Model (CTMM) for each animal was then chosen using the</w:t>
+      </w:r>
+      <w:r>
+        <w:t xml:space="preserve"> </w:t>
+      </w:r>
+      <w:r>
+        <w:rPr>
+          <w:rStyle w:val="VerbatimChar"/>
+        </w:rPr>
         <w:t xml:space="preserve">ctmm.select</w:t>
       </w:r>
       <w:r>
@@ -260,21 +490,351 @@
         <w:t xml:space="preserve"> </w:t>
       </w:r>
       <w:r>
-        <w:t xml:space="preserve">package. The models were then used to calculate each animal’s average travel speed, home range Autocorrelated Kernel Density Estimate (AKDE), and autocorrelation parameters.</w:t>
-      </w:r>
-    </w:p>
-    <w:bookmarkEnd w:id="21"/>
-    <w:bookmarkStart w:id="35" w:name="references"/>
+        <w:t xml:space="preserve">package, which fits a series of CTMMs using perturbative Hybrid Residual Maximum Likelihood (pHREML,</w:t>
+      </w:r>
+      <w:r>
+        <w:t xml:space="preserve"> </w:t>
+      </w:r>
+      <w:r>
+        <w:t xml:space="preserve">Christen H. Fleming et al. (2019)</w:t>
+      </w:r>
+      <w:r>
+        <w:t xml:space="preserve">) and chooses the best model using small-sample-sized corrected Akaike’s Information</w:t>
+      </w:r>
+      <w:r>
+        <w:t xml:space="preserve"> </w:t>
+      </w:r>
+      <w:r>
+        <w:t xml:space="preserve">Criterion (AICc).</w:t>
+      </w:r>
+    </w:p>
+    <w:p>
+      <w:pPr>
+        <w:pStyle w:val="BodyText"/>
+      </w:pPr>
+      <w:r>
+        <w:t xml:space="preserve">Using each of the best models, we then estimated each animal’s home range (HR) area, range crossing time, directional persistence, and average daily speed. The models used here are insensitive to sampling frequency (</w:t>
+      </w:r>
+      <w:r>
+        <w:t xml:space="preserve">Noonan et al. (2019)</w:t>
+      </w:r>
+      <w:r>
+        <w:t xml:space="preserve">) and they account for spatio-temporal autocorrelation in the data (when possible), so they are robust to irregular or frequent sampling frequency, HR underestimation, and significance inflation.</w:t>
+      </w:r>
+    </w:p>
+    <w:p>
+      <w:pPr>
+        <w:pStyle w:val="BodyText"/>
+      </w:pPr>
+      <w:r>
+        <w:t xml:space="preserve">The HR of each tapir was estimated as the area within the 95% isopleth of the Utilization Distribution using Autocorrelated Kernel Density Estimation (AKDE) obtained from the CTMM (</w:t>
+      </w:r>
+      <w:r>
+        <w:t xml:space="preserve">C. H. Fleming et al. (2015)</w:t>
+      </w:r>
+      <w:r>
+        <w:t xml:space="preserve">).</w:t>
+      </w:r>
+    </w:p>
+    <w:p>
+      <w:pPr>
+        <w:pStyle w:val="BodyText"/>
+      </w:pPr>
+      <w:r>
+        <w:t xml:space="preserve">To test whether environmental modification significantly altered the animals’ behavior, the HR sizes and average daily speeds were regressed against their HR’s average human footprint index using Generalized Linear Models (GLMs) with a Gamma distribution and a log link for the response. The Gamma distribution allows for more accurate significance testing, while the log link scale allows HFI to have a multiplicative effect on the response. The GLMs were fit using the</w:t>
+      </w:r>
+      <w:r>
+        <w:t xml:space="preserve"> </w:t>
+      </w:r>
+      <w:r>
+        <w:rPr>
+          <w:rStyle w:val="VerbatimChar"/>
+        </w:rPr>
+        <w:t xml:space="preserve">mgcv</w:t>
+      </w:r>
+      <w:r>
+        <w:t xml:space="preserve"> </w:t>
+      </w:r>
+      <w:r>
+        <w:t xml:space="preserve">package</w:t>
+      </w:r>
+      <w:r>
+        <w:t xml:space="preserve"> </w:t>
+      </w:r>
+      <w:r>
+        <w:t xml:space="preserve">(Wood 2017)</w:t>
+      </w:r>
+      <w:r>
+        <w:t xml:space="preserve">, and Restricted Maximum Likelihood (REML).</w:t>
+      </w:r>
+    </w:p>
+    <w:bookmarkEnd w:id="23"/>
+    <w:bookmarkEnd w:id="24"/>
+    <w:bookmarkStart w:id="26" w:name="results"/>
     <w:p>
       <w:pPr>
         <w:pStyle w:val="Heading1"/>
       </w:pPr>
       <w:r>
+        <w:rPr>
+          <w:rStyle w:val="SectionNumber"/>
+        </w:rPr>
+        <w:t xml:space="preserve">2</w:t>
+      </w:r>
+      <w:r>
+        <w:tab/>
+      </w:r>
+      <w:r>
+        <w:t xml:space="preserve">Results</w:t>
+      </w:r>
+    </w:p>
+    <w:p>
+      <w:pPr>
+        <w:pStyle w:val="FirstParagraph"/>
+      </w:pPr>
+      <w:r>
+        <w:rPr>
+          <w:i/>
+        </w:rPr>
+        <w:t xml:space="preserve">change values to more appropriate estimates; currently using mean +/- 1.96 sd/sqrt(n)</w:t>
+      </w:r>
+    </w:p>
+    <w:p>
+      <w:pPr>
+        <w:pStyle w:val="BodyText"/>
+      </w:pPr>
+      <w:r>
+        <w:t xml:space="preserve">The mean home range size across all monitored tapirs was 5.82 km</w:t>
+      </w:r>
+      <m:oMath>
+        <m:sSup>
+          <m:e>
+            <m:r>
+              <m:t>​</m:t>
+            </m:r>
+          </m:e>
+          <m:sup>
+            <m:r>
+              <m:t>2</m:t>
+            </m:r>
+          </m:sup>
+        </m:sSup>
+      </m:oMath>
+      <w:r>
+        <w:t xml:space="preserve"> </w:t>
+      </w:r>
+      <w:r>
+        <w:t xml:space="preserve">(95% CI: 4.71 - 7.12 km</w:t>
+      </w:r>
+      <m:oMath>
+        <m:sSup>
+          <m:e>
+            <m:r>
+              <m:t>​</m:t>
+            </m:r>
+          </m:e>
+          <m:sup>
+            <m:r>
+              <m:t>2</m:t>
+            </m:r>
+          </m:sup>
+        </m:sSup>
+      </m:oMath>
+      <w:r>
+        <w:t xml:space="preserve">), ranging between 1 km</w:t>
+      </w:r>
+      <m:oMath>
+        <m:sSup>
+          <m:e>
+            <m:r>
+              <m:t>​</m:t>
+            </m:r>
+          </m:e>
+          <m:sup>
+            <m:r>
+              <m:t>2</m:t>
+            </m:r>
+          </m:sup>
+        </m:sSup>
+      </m:oMath>
+      <w:r>
+        <w:t xml:space="preserve"> </w:t>
+      </w:r>
+      <w:r>
+        <w:t xml:space="preserve">and 29.7 km</w:t>
+      </w:r>
+      <m:oMath>
+        <m:sSup>
+          <m:e>
+            <m:r>
+              <m:t>​</m:t>
+            </m:r>
+          </m:e>
+          <m:sup>
+            <m:r>
+              <m:t>2</m:t>
+            </m:r>
+          </m:sup>
+        </m:sSup>
+      </m:oMath>
+      <w:r>
+        <w:t xml:space="preserve"> </w:t>
+      </w:r>
+      <w:r>
+        <w:t xml:space="preserve">(Fig.</w:t>
+      </w:r>
+      <w:r>
+        <w:t xml:space="preserve"> </w:t>
+      </w:r>
+      <w:r>
+        <w:t xml:space="preserve">2.1</w:t>
+      </w:r>
+      <w:r>
+        <w:t xml:space="preserve">a). Tapirs had HR crossing times of 0.72 days on average (95% CI: 0.35 - 1.10), ranging from 0.05 to 12.8 days (Fig.</w:t>
+      </w:r>
+      <w:r>
+        <w:t xml:space="preserve"> </w:t>
+      </w:r>
+      <w:r>
+        <w:t xml:space="preserve">2.1</w:t>
+      </w:r>
+      <w:r>
+        <w:t xml:space="preserve">b), and a mean velocity autocorrelation timescale of 0.44 hours (95% CI: 0.39 - 0.49), ranging from 0.17 to 1.88 hours (Fig.</w:t>
+      </w:r>
+      <w:r>
+        <w:t xml:space="preserve"> </w:t>
+      </w:r>
+      <w:r>
+        <w:t xml:space="preserve">2.1</w:t>
+      </w:r>
+      <w:r>
+        <w:t xml:space="preserve">c). We estimated that tapirs had mean movement speeds of 11.2 km/day (95% CI: 10.2 - 12.1), ranging from 1.51 to 25.96 km/day (Fig.</w:t>
+      </w:r>
+      <w:r>
+        <w:t xml:space="preserve"> </w:t>
+      </w:r>
+      <w:r>
+        <w:t xml:space="preserve">2.1</w:t>
+      </w:r>
+      <w:r>
+        <w:t xml:space="preserve">d).</w:t>
+      </w:r>
+    </w:p>
+    <w:p>
+      <w:pPr>
+        <w:pStyle w:val="CaptionedFigure"/>
+      </w:pPr>
+      <w:r>
+        <w:drawing>
+          <wp:inline>
+            <wp:extent cx="5334000" cy="4267200"/>
+            <wp:effectExtent b="0" l="0" r="0" t="0"/>
+            <wp:docPr descr="Figure 2.1: Parameter estimates from each tapir’s movement model (circles) and group means (triangles), with 95% confidence intervals. Individuals with a movement model that does not allow for inferences in movement speed are left blank." title="" id="1" name="Picture"/>
+            <a:graphic>
+              <a:graphicData uri="http://schemas.openxmlformats.org/drawingml/2006/picture">
+                <pic:pic>
+                  <pic:nvPicPr>
+                    <pic:cNvPr descr="../figures/meta.png" id="0" name="Picture"/>
+                    <pic:cNvPicPr>
+                      <a:picLocks noChangeArrowheads="1" noChangeAspect="1"/>
+                    </pic:cNvPicPr>
+                  </pic:nvPicPr>
+                  <pic:blipFill>
+                    <a:blip r:embed="rId25"/>
+                    <a:stretch>
+                      <a:fillRect/>
+                    </a:stretch>
+                  </pic:blipFill>
+                  <pic:spPr bwMode="auto">
+                    <a:xfrm>
+                      <a:off x="0" y="0"/>
+                      <a:ext cx="5334000" cy="4267200"/>
+                    </a:xfrm>
+                    <a:prstGeom prst="rect">
+                      <a:avLst/>
+                    </a:prstGeom>
+                    <a:noFill/>
+                    <a:ln w="9525">
+                      <a:noFill/>
+                      <a:headEnd/>
+                      <a:tailEnd/>
+                    </a:ln>
+                  </pic:spPr>
+                </pic:pic>
+              </a:graphicData>
+            </a:graphic>
+          </wp:inline>
+        </w:drawing>
+      </w:r>
+    </w:p>
+    <w:p>
+      <w:pPr>
+        <w:pStyle w:val="ImageCaption"/>
+      </w:pPr>
+      <w:r>
+        <w:t xml:space="preserve">Figure 2.1: Parameter estimates from each tapir’s movement model (circles) and group means (triangles), with 95% confidence intervals. Individuals with a movement model that does not allow for inferences in movement speed are left blank.</w:t>
+      </w:r>
+    </w:p>
+    <w:p>
+      <w:pPr>
+        <w:pStyle w:val="BodyText"/>
+      </w:pPr>
+      <w:r>
+        <w:t xml:space="preserve">HFI had a negative effect on both HR size and average daily speed, but the effect was not significant for HR (p-value = 0.90), nor daily speed (p-value = 0.53). A tapir living in a pristine environment (HFI = 0.004) was estimated to have a home range of 7.79 km</w:t>
+      </w:r>
+      <m:oMath>
+        <m:sSup>
+          <m:e>
+            <m:r>
+              <m:t>​</m:t>
+            </m:r>
+          </m:e>
+          <m:sup>
+            <m:r>
+              <m:t>2</m:t>
+            </m:r>
+          </m:sup>
+        </m:sSup>
+      </m:oMath>
+      <w:r>
+        <w:t xml:space="preserve"> </w:t>
+      </w:r>
+      <w:r>
+        <w:t xml:space="preserve">and an average speed of 13.19 km/day, while a tapir from the most altered habitat (HFI = 0.31) had an estimated home range area of 6.93 km</w:t>
+      </w:r>
+      <m:oMath>
+        <m:sSup>
+          <m:e>
+            <m:r>
+              <m:t>​</m:t>
+            </m:r>
+          </m:e>
+          <m:sup>
+            <m:r>
+              <m:t>2</m:t>
+            </m:r>
+          </m:sup>
+        </m:sSup>
+      </m:oMath>
+      <w:r>
+        <w:t xml:space="preserve"> </w:t>
+      </w:r>
+      <w:r>
+        <w:t xml:space="preserve">and an average speed of 10.43 km/day.</w:t>
+      </w:r>
+    </w:p>
+    <w:bookmarkEnd w:id="26"/>
+    <w:bookmarkStart w:id="47" w:name="references"/>
+    <w:p>
+      <w:pPr>
+        <w:pStyle w:val="Heading1"/>
+      </w:pPr>
+      <w:r>
         <w:t xml:space="preserve">References</w:t>
       </w:r>
     </w:p>
-    <w:bookmarkStart w:id="34" w:name="refs"/>
-    <w:bookmarkStart w:id="23" w:name="ref-fleming_ctmm_2021"/>
+    <w:bookmarkStart w:id="46" w:name="refs"/>
+    <w:bookmarkStart w:id="28" w:name="ref-fleming_ctmm_2021"/>
     <w:p>
       <w:pPr>
         <w:pStyle w:val="Bibliography"/>
@@ -318,7 +878,7 @@
       <w:r>
         <w:t xml:space="preserve"> </w:t>
       </w:r>
-      <w:hyperlink r:id="rId22">
+      <w:hyperlink r:id="rId27">
         <w:r>
           <w:rPr>
             <w:rStyle w:val="Hyperlink"/>
@@ -330,67 +890,145 @@
         <w:t xml:space="preserve">.</w:t>
       </w:r>
     </w:p>
-    <w:bookmarkEnd w:id="23"/>
-    <w:bookmarkStart w:id="25" w:name="ref-dong_ctmmweb_2021"/>
+    <w:bookmarkEnd w:id="28"/>
+    <w:bookmarkStart w:id="30" w:name="ref-fleming_comprehensive_2020"/>
     <w:p>
       <w:pPr>
         <w:pStyle w:val="Bibliography"/>
       </w:pPr>
       <w:r>
-        <w:t xml:space="preserve">Dong, Xianghui. 2021.</w:t>
-      </w:r>
-      <w:r>
-        <w:t xml:space="preserve"> </w:t>
-      </w:r>
-      <w:r>
-        <w:t xml:space="preserve">“Ctmmweb:</w:t>
-      </w:r>
-      <w:r>
-        <w:t xml:space="preserve"> </w:t>
-      </w:r>
-      <w:r>
-        <w:t xml:space="preserve">Web</w:t>
-      </w:r>
-      <w:r>
-        <w:t xml:space="preserve"> </w:t>
-      </w:r>
-      <w:r>
-        <w:t xml:space="preserve">App</w:t>
-      </w:r>
-      <w:r>
-        <w:t xml:space="preserve"> </w:t>
-      </w:r>
-      <w:r>
-        <w:t xml:space="preserve">For</w:t>
-      </w:r>
-      <w:r>
-        <w:t xml:space="preserve"> </w:t>
-      </w:r>
-      <w:r>
-        <w:t xml:space="preserve">Ctmm.”</w:t>
-      </w:r>
-      <w:r>
-        <w:t xml:space="preserve"> </w:t>
-      </w:r>
-      <w:hyperlink r:id="rId24">
+        <w:t xml:space="preserve">Fleming, C. H., J. Drescher-Lehman, M. J. Noonan, T. S. B. Akre, D. J. Brown, M. M. Cochrane, N. Dejid, et al. 2020.</w:t>
+      </w:r>
+      <w:r>
+        <w:t xml:space="preserve"> </w:t>
+      </w:r>
+      <w:r>
+        <w:t xml:space="preserve">“A Comprehensive Framework for Handling Location Error in Animal Tracking Data*.”</w:t>
+      </w:r>
+      <w:r>
+        <w:t xml:space="preserve"> </w:t>
+      </w:r>
+      <w:r>
+        <w:t xml:space="preserve">Preprint. Ecology.</w:t>
+      </w:r>
+      <w:r>
+        <w:t xml:space="preserve"> </w:t>
+      </w:r>
+      <w:hyperlink r:id="rId29">
         <w:r>
           <w:rPr>
             <w:rStyle w:val="Hyperlink"/>
           </w:rPr>
-          <w:t xml:space="preserve">https://github.com/ctmm-initiative/ctmmweb</w:t>
+          <w:t xml:space="preserve">https://doi.org/10.1101/2020.06.12.130195</w:t>
         </w:r>
       </w:hyperlink>
       <w:r>
         <w:t xml:space="preserve">.</w:t>
       </w:r>
     </w:p>
-    <w:bookmarkEnd w:id="25"/>
-    <w:bookmarkStart w:id="27" w:name="ref-kahle_ggmap_2013"/>
+    <w:bookmarkEnd w:id="30"/>
+    <w:bookmarkStart w:id="32" w:name="ref-fleming_rigorous_2015"/>
     <w:p>
       <w:pPr>
         <w:pStyle w:val="Bibliography"/>
       </w:pPr>
       <w:r>
+        <w:t xml:space="preserve">Fleming, C. H., W. F. Fagan, T. Mueller, K. A. Olson, P. Leimgruber, and J. M. Calabrese. 2015.</w:t>
+      </w:r>
+      <w:r>
+        <w:t xml:space="preserve"> </w:t>
+      </w:r>
+      <w:r>
+        <w:t xml:space="preserve">“Rigorous Home Range Estimation with Movement Data: A New Autocorrelated Kernel Density Estimator.”</w:t>
+      </w:r>
+      <w:r>
+        <w:t xml:space="preserve"> </w:t>
+      </w:r>
+      <w:r>
+        <w:rPr>
+          <w:i/>
+        </w:rPr>
+        <w:t xml:space="preserve">Ecology</w:t>
+      </w:r>
+      <w:r>
+        <w:t xml:space="preserve"> </w:t>
+      </w:r>
+      <w:r>
+        <w:t xml:space="preserve">96 (5): 1182–88.</w:t>
+      </w:r>
+      <w:r>
+        <w:t xml:space="preserve"> </w:t>
+      </w:r>
+      <w:hyperlink r:id="rId31">
+        <w:r>
+          <w:rPr>
+            <w:rStyle w:val="Hyperlink"/>
+          </w:rPr>
+          <w:t xml:space="preserve">https://doi.org/10.1890/14-2010.1</w:t>
+        </w:r>
+      </w:hyperlink>
+      <w:r>
+        <w:t xml:space="preserve">.</w:t>
+      </w:r>
+    </w:p>
+    <w:bookmarkEnd w:id="32"/>
+    <w:bookmarkStart w:id="34" w:name="ref-fleming_overcoming_2019"/>
+    <w:p>
+      <w:pPr>
+        <w:pStyle w:val="Bibliography"/>
+      </w:pPr>
+      <w:r>
+        <w:t xml:space="preserve">Fleming, Christen H., Michael J. Noonan, Emilia Patricia Medici, and Justin M. Calabrese. 2019.</w:t>
+      </w:r>
+      <w:r>
+        <w:t xml:space="preserve"> </w:t>
+      </w:r>
+      <w:r>
+        <w:t xml:space="preserve">“Overcoming the Challenge of Small Effective Sample Sizes in Home‐range Estimation.”</w:t>
+      </w:r>
+      <w:r>
+        <w:t xml:space="preserve"> </w:t>
+      </w:r>
+      <w:r>
+        <w:t xml:space="preserve">Edited by Jason Matthiopoulos.</w:t>
+      </w:r>
+      <w:r>
+        <w:t xml:space="preserve"> </w:t>
+      </w:r>
+      <w:r>
+        <w:rPr>
+          <w:i/>
+        </w:rPr>
+        <w:t xml:space="preserve">Methods in Ecology and Evolution</w:t>
+      </w:r>
+      <w:r>
+        <w:t xml:space="preserve"> </w:t>
+      </w:r>
+      <w:r>
+        <w:t xml:space="preserve">10 (10): 1679–89.</w:t>
+      </w:r>
+      <w:r>
+        <w:t xml:space="preserve"> </w:t>
+      </w:r>
+      <w:hyperlink r:id="rId33">
+        <w:r>
+          <w:rPr>
+            <w:rStyle w:val="Hyperlink"/>
+          </w:rPr>
+          <w:t xml:space="preserve">https://doi.org/10.1111/2041-210X.13270</w:t>
+        </w:r>
+      </w:hyperlink>
+      <w:r>
+        <w:t xml:space="preserve">.</w:t>
+      </w:r>
+    </w:p>
+    <w:bookmarkEnd w:id="34"/>
+    <w:bookmarkStart w:id="36" w:name="ref-kahle_ggmap_2013"/>
+    <w:p>
+      <w:pPr>
+        <w:pStyle w:val="Bibliography"/>
+      </w:pPr>
+      <w:r>
         <w:t xml:space="preserve">Kahle, David, and Hadley Wickham. 2013.</w:t>
       </w:r>
       <w:r>
@@ -435,7 +1073,7 @@
       <w:r>
         <w:t xml:space="preserve"> </w:t>
       </w:r>
-      <w:hyperlink r:id="rId26">
+      <w:hyperlink r:id="rId35">
         <w:r>
           <w:rPr>
             <w:rStyle w:val="Hyperlink"/>
@@ -447,13 +1085,58 @@
         <w:t xml:space="preserve">.</w:t>
       </w:r>
     </w:p>
-    <w:bookmarkEnd w:id="27"/>
-    <w:bookmarkStart w:id="29" w:name="ref-r_core_team_r_2021"/>
+    <w:bookmarkEnd w:id="36"/>
+    <w:bookmarkStart w:id="38" w:name="ref-noonan_scale-insensitive_2019"/>
     <w:p>
       <w:pPr>
         <w:pStyle w:val="Bibliography"/>
       </w:pPr>
       <w:r>
+        <w:t xml:space="preserve">Noonan, Michael J., Christen H. Fleming, Thomas S. Akre, Jonathan Drescher-Lehman, Eliezer Gurarie, Autumn-Lynn Harrison, Roland Kays, and Justin M. Calabrese. 2019.</w:t>
+      </w:r>
+      <w:r>
+        <w:t xml:space="preserve"> </w:t>
+      </w:r>
+      <w:r>
+        <w:t xml:space="preserve">“Scale-Insensitive Estimation of Speed and Distance Traveled from Animal Tracking Data.”</w:t>
+      </w:r>
+      <w:r>
+        <w:t xml:space="preserve"> </w:t>
+      </w:r>
+      <w:r>
+        <w:rPr>
+          <w:i/>
+        </w:rPr>
+        <w:t xml:space="preserve">Movement Ecology</w:t>
+      </w:r>
+      <w:r>
+        <w:t xml:space="preserve"> </w:t>
+      </w:r>
+      <w:r>
+        <w:t xml:space="preserve">7 (1): 35.</w:t>
+      </w:r>
+      <w:r>
+        <w:t xml:space="preserve"> </w:t>
+      </w:r>
+      <w:hyperlink r:id="rId37">
+        <w:r>
+          <w:rPr>
+            <w:rStyle w:val="Hyperlink"/>
+          </w:rPr>
+          <w:t xml:space="preserve">https://doi.org/10.1186/s40462-019-0177-1</w:t>
+        </w:r>
+      </w:hyperlink>
+      <w:r>
+        <w:t xml:space="preserve">.</w:t>
+      </w:r>
+    </w:p>
+    <w:bookmarkEnd w:id="38"/>
+    <w:bookmarkStart w:id="40" w:name="ref-r_core_team_r_2021"/>
+    <w:p>
+      <w:pPr>
+        <w:pStyle w:val="Bibliography"/>
+      </w:pPr>
+      <w:r>
         <w:t xml:space="preserve">R Core Team. 2021.</w:t>
       </w:r>
       <w:r>
@@ -555,7 +1238,7 @@
       <w:r>
         <w:t xml:space="preserve"> </w:t>
       </w:r>
-      <w:hyperlink r:id="rId28">
+      <w:hyperlink r:id="rId39">
         <w:r>
           <w:rPr>
             <w:rStyle w:val="Hyperlink"/>
@@ -567,8 +1250,8 @@
         <w:t xml:space="preserve">.</w:t>
       </w:r>
     </w:p>
-    <w:bookmarkEnd w:id="29"/>
-    <w:bookmarkStart w:id="31" w:name="ref-vaughan_furrr_2021"/>
+    <w:bookmarkEnd w:id="40"/>
+    <w:bookmarkStart w:id="42" w:name="ref-vaughan_furrr_2021"/>
     <w:p>
       <w:pPr>
         <w:pStyle w:val="Bibliography"/>
@@ -630,7 +1313,7 @@
       <w:r>
         <w:t xml:space="preserve"> </w:t>
       </w:r>
-      <w:hyperlink r:id="rId30">
+      <w:hyperlink r:id="rId41">
         <w:r>
           <w:rPr>
             <w:rStyle w:val="Hyperlink"/>
@@ -642,8 +1325,8 @@
         <w:t xml:space="preserve">.</w:t>
       </w:r>
     </w:p>
-    <w:bookmarkEnd w:id="31"/>
-    <w:bookmarkStart w:id="33" w:name="ref-wickham_ggplot2_2016"/>
+    <w:bookmarkEnd w:id="42"/>
+    <w:bookmarkStart w:id="44" w:name="ref-wickham_ggplot2_2016"/>
     <w:p>
       <w:pPr>
         <w:pStyle w:val="Bibliography"/>
@@ -726,7 +1409,7 @@
       <w:r>
         <w:t xml:space="preserve"> </w:t>
       </w:r>
-      <w:hyperlink r:id="rId32">
+      <w:hyperlink r:id="rId43">
         <w:r>
           <w:rPr>
             <w:rStyle w:val="Hyperlink"/>
@@ -738,9 +1421,109 @@
         <w:t xml:space="preserve">.</w:t>
       </w:r>
     </w:p>
-    <w:bookmarkEnd w:id="33"/>
-    <w:bookmarkEnd w:id="34"/>
-    <w:bookmarkEnd w:id="35"/>
+    <w:bookmarkEnd w:id="44"/>
+    <w:bookmarkStart w:id="45" w:name="ref-wood_generalized_2017"/>
+    <w:p>
+      <w:pPr>
+        <w:pStyle w:val="Bibliography"/>
+      </w:pPr>
+      <w:r>
+        <w:t xml:space="preserve">Wood, S. N. 2017.</w:t>
+      </w:r>
+      <w:r>
+        <w:t xml:space="preserve"> </w:t>
+      </w:r>
+      <w:r>
+        <w:rPr>
+          <w:i/>
+        </w:rPr>
+        <w:t xml:space="preserve">Generalized</w:t>
+      </w:r>
+      <w:r>
+        <w:rPr>
+          <w:i/>
+        </w:rPr>
+        <w:t xml:space="preserve"> </w:t>
+      </w:r>
+      <w:r>
+        <w:rPr>
+          <w:i/>
+        </w:rPr>
+        <w:t xml:space="preserve">Additive</w:t>
+      </w:r>
+      <w:r>
+        <w:rPr>
+          <w:i/>
+        </w:rPr>
+        <w:t xml:space="preserve"> </w:t>
+      </w:r>
+      <w:r>
+        <w:rPr>
+          <w:i/>
+        </w:rPr>
+        <w:t xml:space="preserve">Models</w:t>
+      </w:r>
+      <w:r>
+        <w:rPr>
+          <w:i/>
+        </w:rPr>
+        <w:t xml:space="preserve">:</w:t>
+      </w:r>
+      <w:r>
+        <w:rPr>
+          <w:i/>
+        </w:rPr>
+        <w:t xml:space="preserve"> </w:t>
+      </w:r>
+      <w:r>
+        <w:rPr>
+          <w:i/>
+        </w:rPr>
+        <w:t xml:space="preserve">An</w:t>
+      </w:r>
+      <w:r>
+        <w:rPr>
+          <w:i/>
+        </w:rPr>
+        <w:t xml:space="preserve"> </w:t>
+      </w:r>
+      <w:r>
+        <w:rPr>
+          <w:i/>
+        </w:rPr>
+        <w:t xml:space="preserve">Introduction</w:t>
+      </w:r>
+      <w:r>
+        <w:rPr>
+          <w:i/>
+        </w:rPr>
+        <w:t xml:space="preserve"> </w:t>
+      </w:r>
+      <w:r>
+        <w:rPr>
+          <w:i/>
+        </w:rPr>
+        <w:t xml:space="preserve">with</w:t>
+      </w:r>
+      <w:r>
+        <w:rPr>
+          <w:i/>
+        </w:rPr>
+        <w:t xml:space="preserve"> </w:t>
+      </w:r>
+      <w:r>
+        <w:rPr>
+          <w:i/>
+        </w:rPr>
+        <w:t xml:space="preserve">R</w:t>
+      </w:r>
+      <w:r>
+        <w:t xml:space="preserve">. 2nd ed. Chapman; Hall/CRC.</w:t>
+      </w:r>
+    </w:p>
+    <w:bookmarkEnd w:id="45"/>
+    <w:bookmarkEnd w:id="46"/>
+    <w:bookmarkEnd w:id="47"/>
     <w:sectPr/>
   </w:body>
 </w:document>

</xml_diff>

<commit_message>
added regressions of sex and age on hr and speed
</commit_message>
<xml_diff>
--- a/writing/methods.docx
+++ b/writing/methods.docx
@@ -159,9 +159,6 @@
               <m:t>2</m:t>
             </m:r>
             <m:r>
-              <m:rPr>
-                <m:sty m:val="p"/>
-              </m:rPr>
               <m:t>,</m:t>
             </m:r>
             <m:r>
@@ -197,18 +194,12 @@
               <m:t>4</m:t>
             </m:r>
             <m:r>
-              <m:rPr>
-                <m:sty m:val="p"/>
-              </m:rPr>
               <m:t>,</m:t>
             </m:r>
             <m:r>
               <m:t>5</m:t>
             </m:r>
             <m:r>
-              <m:rPr>
-                <m:sty m:val="p"/>
-              </m:rPr>
               <m:t>,</m:t>
             </m:r>
             <m:r>
@@ -244,9 +235,6 @@
               <m:t>7</m:t>
             </m:r>
             <m:r>
-              <m:rPr>
-                <m:sty m:val="p"/>
-              </m:rPr>
               <m:t>*</m:t>
             </m:r>
           </m:sup>
@@ -325,7 +313,6 @@
       </w:pPr>
       <w:r>
         <w:rPr>
-          <w:bCs/>
           <w:b/>
         </w:rPr>
         <w:t xml:space="preserve">*Corresponding Author</w:t>
@@ -356,7 +343,6 @@
       </w:pPr>
       <w:r>
         <w:rPr>
-          <w:bCs/>
           <w:b/>
         </w:rPr>
         <w:t xml:space="preserve">Running head:</w:t>
@@ -372,11 +358,20 @@
       <w:tblPr>
         <w:tblStyle w:val="Table"/>
         <w:tblW w:type="pct" w:w="0.0"/>
-        <w:tblLook w:firstRow="1" w:lastRow="0" w:firstColumn="0" w:lastColumn="0" w:noHBand="0" w:noVBand="0" w:val="0020"/>
+        <w:tblLook w:firstRow="1" w:lastRow="0" w:firstColumn="0" w:lastColumn="0" w:noHBand="0" w:noVBand="0"/>
       </w:tblPr>
       <w:tblGrid/>
       <w:tr>
+        <w:trPr>
+          <w:cnfStyle w:firstRow="1"/>
+        </w:trPr>
         <w:tc>
+          <w:tcPr>
+            <w:tcBorders>
+              <w:bottom w:val="single"/>
+            </w:tcBorders>
+            <w:vAlign w:val="bottom"/>
+          </w:tcPr>
           <w:p>
             <w:pPr>
               <w:pStyle w:val="Compact"/>
@@ -385,9 +380,21 @@
           </w:p>
         </w:tc>
         <w:tc>
+          <w:tcPr>
+            <w:tcBorders>
+              <w:bottom w:val="single"/>
+            </w:tcBorders>
+            <w:vAlign w:val="bottom"/>
+          </w:tcPr>
           <w:p/>
         </w:tc>
         <w:tc>
+          <w:tcPr>
+            <w:tcBorders>
+              <w:bottom w:val="single"/>
+            </w:tcBorders>
+            <w:vAlign w:val="bottom"/>
+          </w:tcPr>
           <w:p>
             <w:pPr>
               <w:pStyle w:val="Compact"/>
@@ -522,7 +529,6 @@
       </w:pPr>
       <w:r>
         <w:rPr>
-          <w:bCs/>
           <w:b/>
         </w:rPr>
         <w:t xml:space="preserve">Statement on human or animal subjects:</w:t>
@@ -558,7 +564,6 @@
       </w:pPr>
       <w:r>
         <w:rPr>
-          <w:bCs/>
           <w:b/>
         </w:rPr>
         <w:t xml:space="preserve">Keywords:</w:t>
@@ -705,7 +710,6 @@
       </w:r>
       <w:r>
         <w:rPr>
-          <w:iCs/>
           <w:i/>
         </w:rPr>
         <w:t xml:space="preserve">a priori</w:t>
@@ -730,7 +734,6 @@
       </w:r>
       <w:r>
         <w:rPr>
-          <w:iCs/>
           <w:i/>
         </w:rPr>
         <w:t xml:space="preserve">Loxodonta spp.</w:t>
@@ -752,7 +755,6 @@
       </w:r>
       <w:r>
         <w:rPr>
-          <w:iCs/>
           <w:i/>
         </w:rPr>
         <w:t xml:space="preserve">Panthera onca</w:t>
@@ -799,7 +801,6 @@
       </w:r>
       <w:r>
         <w:rPr>
-          <w:iCs/>
           <w:i/>
         </w:rPr>
         <w:t xml:space="preserve">Tapirus terrestris</w:t>
@@ -868,7 +869,6 @@
       </w:pPr>
       <w:r>
         <w:rPr>
-          <w:iCs/>
           <w:i/>
         </w:rPr>
         <w:t xml:space="preserve">Add details on climate and land use?</w:t>
@@ -886,7 +886,6 @@
       </w:r>
       <w:r>
         <w:rPr>
-          <w:iCs/>
           <w:i/>
         </w:rPr>
         <w:t xml:space="preserve">Add details on capturing and tracking devices</w:t>
@@ -1245,9 +1244,6 @@
       </w:r>
       <m:oMath>
         <m:r>
-          <m:rPr>
-            <m:sty m:val="p"/>
-          </m:rPr>
           <m:t>≥</m:t>
         </m:r>
         <m:r>
@@ -1262,7 +1258,6 @@
       </w:r>
       <w:r>
         <w:rPr>
-          <w:iCs/>
           <w:i/>
         </w:rPr>
         <w:t xml:space="preserve">(no speed outliers found when I (Stefano) was cleaning the datasets, but 1105 outliers had already been removed)</w:t>
@@ -1425,7 +1420,6 @@
       </w:pPr>
       <w:r>
         <w:rPr>
-          <w:iCs/>
           <w:i/>
         </w:rPr>
         <w:t xml:space="preserve">change values to more appropriate estimates; currently using mean +/- 1.96 sd/sqrt(n)</w:t>
@@ -1456,7 +1450,7 @@
         <w:t xml:space="preserve"> </w:t>
       </w:r>
       <w:r>
-        <w:t xml:space="preserve">(95% CI: 4.71 - 7.12 km</w:t>
+        <w:t xml:space="preserve">(95% CI: 4.71 - 7.12), ranging between 1 km</w:t>
       </w:r>
       <m:oMath>
         <m:sSup>
@@ -1473,7 +1467,10 @@
         </m:sSup>
       </m:oMath>
       <w:r>
-        <w:t xml:space="preserve">), ranging between 1 km</w:t>
+        <w:t xml:space="preserve"> </w:t>
+      </w:r>
+      <w:r>
+        <w:t xml:space="preserve">and 29.7 km</w:t>
       </w:r>
       <m:oMath>
         <m:sSup>
@@ -1493,63 +1490,77 @@
         <w:t xml:space="preserve"> </w:t>
       </w:r>
       <w:r>
-        <w:t xml:space="preserve">and 29.7 km</w:t>
+        <w:t xml:space="preserve">(Fig.</w:t>
+      </w:r>
+      <w:r>
+        <w:t xml:space="preserve"> </w:t>
+      </w:r>
+      <w:r>
+        <w:t xml:space="preserve">4.1</w:t>
+      </w:r>
+      <w:r>
+        <w:t xml:space="preserve">a). Tapirs had HR crossing times of 0.72 days on average (95% CI: 0.35 - 1.10), ranging from 0.05 to 12.8 days (Fig.</w:t>
+      </w:r>
+      <w:r>
+        <w:t xml:space="preserve"> </w:t>
+      </w:r>
+      <w:r>
+        <w:t xml:space="preserve">4.1</w:t>
+      </w:r>
+      <w:r>
+        <w:t xml:space="preserve">b), and a mean velocity autocorrelation timescale of 0.44 hours (95% CI: 0.39 - 0.49), ranging from 0.17 to 1.88 hours (Fig.</w:t>
+      </w:r>
+      <w:r>
+        <w:t xml:space="preserve"> </w:t>
+      </w:r>
+      <w:r>
+        <w:t xml:space="preserve">4.1</w:t>
+      </w:r>
+      <w:r>
+        <w:t xml:space="preserve">c). We estimated that tapirs had mean movement speeds of 11.2 km/day (95% CI: 10.2 - 12.1), ranging from 1.51 to 25.96 km/day (Fig.</w:t>
+      </w:r>
+      <w:r>
+        <w:t xml:space="preserve"> </w:t>
+      </w:r>
+      <w:r>
+        <w:t xml:space="preserve">4.1</w:t>
+      </w:r>
+      <w:r>
+        <w:t xml:space="preserve">d). There was no evidence that average daily speed differed between sexes (females: 10.5 km/day, 95% CI: 9.19 - 12.0; males: 11.9 km/day; 95% CI: 10.3 - 13.7,</w:t>
+      </w:r>
+      <w:r>
+        <w:t xml:space="preserve"> </w:t>
       </w:r>
       <m:oMath>
-        <m:sSup>
-          <m:e>
-            <m:r>
-              <m:t>​</m:t>
-            </m:r>
-          </m:e>
-          <m:sup>
-            <m:r>
-              <m:t>2</m:t>
-            </m:r>
-          </m:sup>
-        </m:sSup>
+        <m:r>
+          <m:t>p</m:t>
+        </m:r>
+        <m:r>
+          <m:t>=</m:t>
+        </m:r>
+        <m:r>
+          <m:t>0.22</m:t>
+        </m:r>
       </m:oMath>
       <w:r>
-        <w:t xml:space="preserve"> </w:t>
-      </w:r>
-      <w:r>
-        <w:t xml:space="preserve">(Fig.</w:t>
-      </w:r>
-      <w:r>
-        <w:t xml:space="preserve"> </w:t>
-      </w:r>
-      <w:r>
-        <w:t xml:space="preserve">4.1</w:t>
-      </w:r>
-      <w:r>
-        <w:t xml:space="preserve">a). Tapirs had HR crossing times of 0.72 days on average (95% CI: 0.35 - 1.10), ranging from 0.05 to 12.8 days (Fig.</w:t>
-      </w:r>
-      <w:r>
-        <w:t xml:space="preserve"> </w:t>
-      </w:r>
-      <w:r>
-        <w:t xml:space="preserve">4.1</w:t>
-      </w:r>
-      <w:r>
-        <w:t xml:space="preserve">b), and a mean velocity autocorrelation timescale of 0.44 hours (95% CI: 0.39 - 0.49), ranging from 0.17 to 1.88 hours (Fig.</w:t>
-      </w:r>
-      <w:r>
-        <w:t xml:space="preserve"> </w:t>
-      </w:r>
-      <w:r>
-        <w:t xml:space="preserve">4.1</w:t>
-      </w:r>
-      <w:r>
-        <w:t xml:space="preserve">c). We estimated that tapirs had mean movement speeds of 11.2 km/day (95% CI: 10.2 - 12.1), ranging from 1.51 to 25.96 km/day (Fig.</w:t>
-      </w:r>
-      <w:r>
-        <w:t xml:space="preserve"> </w:t>
-      </w:r>
-      <w:r>
-        <w:t xml:space="preserve">4.1</w:t>
-      </w:r>
-      <w:r>
-        <w:t xml:space="preserve">d).</w:t>
+        <w:t xml:space="preserve">), and there was little to no evidence of it differing between age groups (adults: 11.8 km/day, 95% CI: 10.6 - 13.2; sub-adults: 9.52 km/day, 95% CI: 7.94 - 11.4;</w:t>
+      </w:r>
+      <w:r>
+        <w:t xml:space="preserve"> </w:t>
+      </w:r>
+      <m:oMath>
+        <m:r>
+          <m:t>p</m:t>
+        </m:r>
+        <m:r>
+          <m:t>=</m:t>
+        </m:r>
+        <m:r>
+          <m:t>0.053</m:t>
+        </m:r>
+      </m:oMath>
+      <w:r>
+        <w:t xml:space="preserve">).</w:t>
       </w:r>
     </w:p>
     <w:p>
@@ -1612,57 +1623,7 @@
         <w:pStyle w:val="BodyText"/>
       </w:pPr>
       <w:r>
-        <w:t xml:space="preserve">There was no evidence that home ranges sizes differed between sexes (males: XXXkm2, 95% CI: XXX – YYY; females: XXXkm2, 95% CI: XXX – YYY).</w:t>
-      </w:r>
-    </w:p>
-    <w:bookmarkEnd w:id="29"/>
-    <w:bookmarkStart w:id="30" w:name="X9a1b459593d05e8e0a953d9abb013551523906a"/>
-    <w:p>
-      <w:pPr>
-        <w:pStyle w:val="Heading2"/>
-      </w:pPr>
-      <w:r>
-        <w:rPr>
-          <w:rStyle w:val="SectionNumber"/>
-        </w:rPr>
-        <w:t xml:space="preserve">4.2</w:t>
-      </w:r>
-      <w:r>
-        <w:tab/>
-      </w:r>
-      <w:r>
-        <w:t xml:space="preserve">Variation in movement across biomes and gradients of human disturbance</w:t>
-      </w:r>
-    </w:p>
-    <w:p>
-      <w:pPr>
-        <w:pStyle w:val="FirstParagraph"/>
-      </w:pPr>
-      <w:r>
-        <w:t xml:space="preserve">The Atlantic Forest, Cerrado, and Pantanal varied substantially in habitat composition, levels of human disturbance, and tapir population densities (PATI, IS THERE A SOURCE TO SUPPORT THIS STATEMENT?). Despite this, we found that lowland tapir movement behaviour and space use were consistent across all three biomes (Fig.</w:t>
-      </w:r>
-      <w:r>
-        <w:t xml:space="preserve"> </w:t>
-      </w:r>
-      <w:r>
-        <w:t xml:space="preserve">4.1</w:t>
-      </w:r>
-      <w:r>
-        <w:t xml:space="preserve">.</w:t>
-      </w:r>
-    </w:p>
-    <w:p>
-      <w:pPr>
-        <w:pStyle w:val="BodyText"/>
-      </w:pPr>
-      <w:r>
-        <w:t xml:space="preserve">We also found [no] relationship between home range area and HABITAT LAYER RESULTS (Fig. XXX). Similar trends were observed across all other movement parameters (Fig. XXX).</w:t>
-      </w:r>
-      <w:r>
-        <w:br/>
-      </w:r>
-      <w:r>
-        <w:t xml:space="preserve">HFI had no significant effect on either lowland tapir home range size (p-value = 0.90; Fig. XXXXa), nor average daily movement speed (p-value = 0.53; Fig. XXXb). A tapir living in a near pristine environment (HFI = 0.004) was estimated to have a home range of 7.79 km</w:t>
+        <w:t xml:space="preserve">There was no evidence that home ranges sizes differed between sexes (males: 5.43 km</w:t>
       </w:r>
       <m:oMath>
         <m:sSup>
@@ -1679,10 +1640,7 @@
         </m:sSup>
       </m:oMath>
       <w:r>
-        <w:t xml:space="preserve"> </w:t>
-      </w:r>
-      <w:r>
-        <w:t xml:space="preserve">and an average speed of 13.19 km/day, while a tapir from the most altered habitat we monitored tapirs in (HFI = 0.31) had an estimated home range area of 6.93 km</w:t>
+        <w:t xml:space="preserve">, 95% CI: 3.84 - 7.68; females: 6.27 km</w:t>
       </w:r>
       <m:oMath>
         <m:sSup>
@@ -1699,6 +1657,170 @@
         </m:sSup>
       </m:oMath>
       <w:r>
+        <w:t xml:space="preserve">, 95% CI: 4.64 - 8.48;</w:t>
+      </w:r>
+      <w:r>
+        <w:t xml:space="preserve"> </w:t>
+      </w:r>
+      <m:oMath>
+        <m:r>
+          <m:t>p</m:t>
+        </m:r>
+        <m:r>
+          <m:t>=</m:t>
+        </m:r>
+        <m:r>
+          <m:t>0.541</m:t>
+        </m:r>
+      </m:oMath>
+      <w:r>
+        <w:t xml:space="preserve">) nor between age groups (adults: 5.47 km</w:t>
+      </w:r>
+      <m:oMath>
+        <m:sSup>
+          <m:e>
+            <m:r>
+              <m:t>​</m:t>
+            </m:r>
+          </m:e>
+          <m:sup>
+            <m:r>
+              <m:t>2</m:t>
+            </m:r>
+          </m:sup>
+        </m:sSup>
+      </m:oMath>
+      <w:r>
+        <w:t xml:space="preserve">, 95% CI: 4.21 - 7.1; sub-adults: 7.01 km</w:t>
+      </w:r>
+      <m:oMath>
+        <m:sSup>
+          <m:e>
+            <m:r>
+              <m:t>​</m:t>
+            </m:r>
+          </m:e>
+          <m:sup>
+            <m:r>
+              <m:t>2</m:t>
+            </m:r>
+          </m:sup>
+        </m:sSup>
+      </m:oMath>
+      <w:r>
+        <w:t xml:space="preserve">, 95% CI: 4.63 - 10.6;</w:t>
+      </w:r>
+      <w:r>
+        <w:t xml:space="preserve"> </w:t>
+      </w:r>
+      <m:oMath>
+        <m:r>
+          <m:t>p</m:t>
+        </m:r>
+        <m:r>
+          <m:t>=</m:t>
+        </m:r>
+        <m:r>
+          <m:t>0.324</m:t>
+        </m:r>
+      </m:oMath>
+      <w:r>
+        <w:t xml:space="preserve">).</w:t>
+      </w:r>
+    </w:p>
+    <w:bookmarkEnd w:id="29"/>
+    <w:bookmarkStart w:id="30" w:name="X9a1b459593d05e8e0a953d9abb013551523906a"/>
+    <w:p>
+      <w:pPr>
+        <w:pStyle w:val="Heading2"/>
+      </w:pPr>
+      <w:r>
+        <w:rPr>
+          <w:rStyle w:val="SectionNumber"/>
+        </w:rPr>
+        <w:t xml:space="preserve">4.2</w:t>
+      </w:r>
+      <w:r>
+        <w:tab/>
+      </w:r>
+      <w:r>
+        <w:t xml:space="preserve">Variation in movement across biomes and gradients of human disturbance</w:t>
+      </w:r>
+    </w:p>
+    <w:p>
+      <w:pPr>
+        <w:pStyle w:val="FirstParagraph"/>
+      </w:pPr>
+      <w:r>
+        <w:t xml:space="preserve">The Atlantic Forest, Cerrado, and Pantanal varied substantially in habitat composition, levels of human disturbance, and tapir population densities (</w:t>
+      </w:r>
+      <w:r>
+        <w:rPr>
+          <w:i/>
+        </w:rPr>
+        <w:t xml:space="preserve">PATI, IS THERE A SOURCE TO SUPPORT THIS STATEMENT?</w:t>
+      </w:r>
+      <w:r>
+        <w:t xml:space="preserve">). Despite this, we found that lowland tapir movement behaviour and space use were consistent across all three biomes (Fig.</w:t>
+      </w:r>
+      <w:r>
+        <w:t xml:space="preserve"> </w:t>
+      </w:r>
+      <w:r>
+        <w:t xml:space="preserve">4.1</w:t>
+      </w:r>
+      <w:r>
+        <w:t xml:space="preserve">.</w:t>
+      </w:r>
+    </w:p>
+    <w:p>
+      <w:pPr>
+        <w:pStyle w:val="BodyText"/>
+      </w:pPr>
+      <w:r>
+        <w:t xml:space="preserve">We also found [no] relationship between home range area and HABITAT LAYER RESULTS (Fig. XXX). Similar trends were observed across all other movement parameters (Fig. XXX).</w:t>
+      </w:r>
+      <w:r>
+        <w:br/>
+      </w:r>
+      <w:r>
+        <w:t xml:space="preserve">HFI had no significant effect on either lowland tapir home range size (p-value = 0.90; Fig. XXXXa), nor average daily movement speed (p-value = 0.53; Fig. XXXb). A tapir living in a near pristine environment (HFI = 0.004) was estimated to have a home range of 7.79 km</w:t>
+      </w:r>
+      <m:oMath>
+        <m:sSup>
+          <m:e>
+            <m:r>
+              <m:t>​</m:t>
+            </m:r>
+          </m:e>
+          <m:sup>
+            <m:r>
+              <m:t>2</m:t>
+            </m:r>
+          </m:sup>
+        </m:sSup>
+      </m:oMath>
+      <w:r>
+        <w:t xml:space="preserve"> </w:t>
+      </w:r>
+      <w:r>
+        <w:t xml:space="preserve">and an average speed of 13.19 km/day, while a tapir from the most altered habitat we monitored tapirs in (HFI = 0.31) had an estimated home range area of 6.93 km</w:t>
+      </w:r>
+      <m:oMath>
+        <m:sSup>
+          <m:e>
+            <m:r>
+              <m:t>​</m:t>
+            </m:r>
+          </m:e>
+          <m:sup>
+            <m:r>
+              <m:t>2</m:t>
+            </m:r>
+          </m:sup>
+        </m:sSup>
+      </m:oMath>
+      <w:r>
         <w:t xml:space="preserve"> </w:t>
       </w:r>
       <w:r>
@@ -1774,7 +1896,6 @@
       </w:r>
       <w:r>
         <w:rPr>
-          <w:iCs/>
           <w:i/>
         </w:rPr>
         <w:t xml:space="preserve">Frontiers in Ecology and Evolution</w:t>
@@ -1806,7 +1927,6 @@
       </w:r>
       <w:r>
         <w:rPr>
-          <w:iCs/>
           <w:i/>
         </w:rPr>
         <w:t xml:space="preserve">Science</w:t>
@@ -1838,7 +1958,6 @@
       </w:r>
       <w:r>
         <w:rPr>
-          <w:iCs/>
           <w:i/>
         </w:rPr>
         <w:t xml:space="preserve">Conservation Biology</w:t>
@@ -1870,7 +1989,6 @@
       </w:r>
       <w:r>
         <w:rPr>
-          <w:iCs/>
           <w:i/>
         </w:rPr>
         <w:t xml:space="preserve">Nature</w:t>
@@ -1902,7 +2020,6 @@
       </w:r>
       <w:r>
         <w:rPr>
-          <w:iCs/>
           <w:i/>
         </w:rPr>
         <w:t xml:space="preserve">Diversity and Distributions</w:t>
@@ -1991,7 +2108,6 @@
       </w:r>
       <w:r>
         <w:rPr>
-          <w:iCs/>
           <w:i/>
         </w:rPr>
         <w:t xml:space="preserve">Journal of Evolutionary Biology</w:t>
@@ -2023,7 +2139,6 @@
       </w:r>
       <w:r>
         <w:rPr>
-          <w:iCs/>
           <w:i/>
         </w:rPr>
         <w:t xml:space="preserve">Journal of Applied Ecology</w:t>
@@ -2055,7 +2170,6 @@
       </w:r>
       <w:r>
         <w:rPr>
-          <w:iCs/>
           <w:i/>
         </w:rPr>
         <w:t xml:space="preserve">Nature Ecology &amp; Evolution</w:t>
@@ -2087,7 +2201,6 @@
       </w:r>
       <w:r>
         <w:rPr>
-          <w:iCs/>
           <w:i/>
         </w:rPr>
         <w:t xml:space="preserve">Journal of Development Economics</w:t>
@@ -2119,7 +2232,6 @@
       </w:r>
       <w:r>
         <w:rPr>
-          <w:iCs/>
           <w:i/>
         </w:rPr>
         <w:t xml:space="preserve">The Journal of Wildlife Management</w:t>
@@ -2154,7 +2266,6 @@
       </w:r>
       <w:r>
         <w:rPr>
-          <w:iCs/>
           <w:i/>
         </w:rPr>
         <w:t xml:space="preserve">Functional Ecology</w:t>
@@ -2222,7 +2333,6 @@
       </w:r>
       <w:r>
         <w:rPr>
-          <w:iCs/>
           <w:i/>
         </w:rPr>
         <w:t xml:space="preserve">Ecology</w:t>
@@ -2274,7 +2384,6 @@
       </w:r>
       <w:r>
         <w:rPr>
-          <w:iCs/>
           <w:i/>
         </w:rPr>
         <w:t xml:space="preserve">Methods in Ecology and Evolution</w:t>
@@ -2320,7 +2429,6 @@
       </w:r>
       <w:r>
         <w:rPr>
-          <w:iCs/>
           <w:i/>
         </w:rPr>
         <w:t xml:space="preserve">Nature</w:t>
@@ -2370,7 +2478,6 @@
       </w:r>
       <w:r>
         <w:rPr>
-          <w:iCs/>
           <w:i/>
         </w:rPr>
         <w:t xml:space="preserve">The R Journal</w:t>
@@ -2416,7 +2523,6 @@
       </w:r>
       <w:r>
         <w:rPr>
-          <w:iCs/>
           <w:i/>
         </w:rPr>
         <w:t xml:space="preserve">Functional Ecology</w:t>
@@ -2454,7 +2560,6 @@
       </w:r>
       <w:r>
         <w:rPr>
-          <w:iCs/>
           <w:i/>
         </w:rPr>
         <w:t xml:space="preserve">PLoS ONE</w:t>
@@ -2486,7 +2591,6 @@
       </w:r>
       <w:r>
         <w:rPr>
-          <w:iCs/>
           <w:i/>
         </w:rPr>
         <w:t xml:space="preserve">Movement Ecology</w:t>
@@ -2532,7 +2636,6 @@
       </w:r>
       <w:r>
         <w:rPr>
-          <w:iCs/>
           <w:i/>
         </w:rPr>
         <w:t xml:space="preserve">Nature Climate Change</w:t>
@@ -2558,105 +2661,90 @@
       </w:r>
       <w:r>
         <w:rPr>
-          <w:iCs/>
           <w:i/>
         </w:rPr>
         <w:t xml:space="preserve">R:</w:t>
       </w:r>
       <w:r>
         <w:rPr>
-          <w:iCs/>
-          <w:i/>
-        </w:rPr>
-        <w:t xml:space="preserve"> </w:t>
-      </w:r>
-      <w:r>
-        <w:rPr>
-          <w:iCs/>
+          <w:i/>
+        </w:rPr>
+        <w:t xml:space="preserve"> </w:t>
+      </w:r>
+      <w:r>
+        <w:rPr>
           <w:i/>
         </w:rPr>
         <w:t xml:space="preserve">A</w:t>
       </w:r>
       <w:r>
         <w:rPr>
-          <w:iCs/>
-          <w:i/>
-        </w:rPr>
-        <w:t xml:space="preserve"> </w:t>
-      </w:r>
-      <w:r>
-        <w:rPr>
-          <w:iCs/>
+          <w:i/>
+        </w:rPr>
+        <w:t xml:space="preserve"> </w:t>
+      </w:r>
+      <w:r>
+        <w:rPr>
           <w:i/>
         </w:rPr>
         <w:t xml:space="preserve">Language</w:t>
       </w:r>
       <w:r>
         <w:rPr>
-          <w:iCs/>
-          <w:i/>
-        </w:rPr>
-        <w:t xml:space="preserve"> </w:t>
-      </w:r>
-      <w:r>
-        <w:rPr>
-          <w:iCs/>
+          <w:i/>
+        </w:rPr>
+        <w:t xml:space="preserve"> </w:t>
+      </w:r>
+      <w:r>
+        <w:rPr>
           <w:i/>
         </w:rPr>
         <w:t xml:space="preserve">and</w:t>
       </w:r>
       <w:r>
         <w:rPr>
-          <w:iCs/>
-          <w:i/>
-        </w:rPr>
-        <w:t xml:space="preserve"> </w:t>
-      </w:r>
-      <w:r>
-        <w:rPr>
-          <w:iCs/>
+          <w:i/>
+        </w:rPr>
+        <w:t xml:space="preserve"> </w:t>
+      </w:r>
+      <w:r>
+        <w:rPr>
           <w:i/>
         </w:rPr>
         <w:t xml:space="preserve">Environment</w:t>
       </w:r>
       <w:r>
         <w:rPr>
-          <w:iCs/>
-          <w:i/>
-        </w:rPr>
-        <w:t xml:space="preserve"> </w:t>
-      </w:r>
-      <w:r>
-        <w:rPr>
-          <w:iCs/>
+          <w:i/>
+        </w:rPr>
+        <w:t xml:space="preserve"> </w:t>
+      </w:r>
+      <w:r>
+        <w:rPr>
           <w:i/>
         </w:rPr>
         <w:t xml:space="preserve">for</w:t>
       </w:r>
       <w:r>
         <w:rPr>
-          <w:iCs/>
-          <w:i/>
-        </w:rPr>
-        <w:t xml:space="preserve"> </w:t>
-      </w:r>
-      <w:r>
-        <w:rPr>
-          <w:iCs/>
+          <w:i/>
+        </w:rPr>
+        <w:t xml:space="preserve"> </w:t>
+      </w:r>
+      <w:r>
+        <w:rPr>
           <w:i/>
         </w:rPr>
         <w:t xml:space="preserve">Statistical</w:t>
       </w:r>
       <w:r>
         <w:rPr>
-          <w:iCs/>
-          <w:i/>
-        </w:rPr>
-        <w:t xml:space="preserve"> </w:t>
-      </w:r>
-      <w:r>
-        <w:rPr>
-          <w:iCs/>
+          <w:i/>
+        </w:rPr>
+        <w:t xml:space="preserve"> </w:t>
+      </w:r>
+      <w:r>
+        <w:rPr>
           <w:i/>
         </w:rPr>
         <w:t xml:space="preserve">Computing</w:t>
@@ -2705,7 +2793,6 @@
       </w:r>
       <w:r>
         <w:rPr>
-          <w:iCs/>
           <w:i/>
         </w:rPr>
         <w:t xml:space="preserve">Ecology Letters</w:t>
@@ -2743,7 +2830,6 @@
       </w:r>
       <w:r>
         <w:rPr>
-          <w:iCs/>
           <w:i/>
         </w:rPr>
         <w:t xml:space="preserve">Evolutionary Applications</w:t>
@@ -2775,7 +2861,6 @@
       </w:r>
       <w:r>
         <w:rPr>
-          <w:iCs/>
           <w:i/>
         </w:rPr>
         <w:t xml:space="preserve">Diversity and Distributions</w:t>
@@ -2807,7 +2892,6 @@
       </w:r>
       <w:r>
         <w:rPr>
-          <w:iCs/>
           <w:i/>
         </w:rPr>
         <w:t xml:space="preserve">Journal of Environmental Management</w:t>
@@ -2845,7 +2929,6 @@
       </w:r>
       <w:r>
         <w:rPr>
-          <w:iCs/>
           <w:i/>
         </w:rPr>
         <w:t xml:space="preserve">Science</w:t>
@@ -2877,7 +2960,6 @@
       </w:r>
       <w:r>
         <w:rPr>
-          <w:iCs/>
           <w:i/>
         </w:rPr>
         <w:t xml:space="preserve">Ecography</w:t>
@@ -2987,7 +3069,6 @@
       </w:r>
       <w:r>
         <w:rPr>
-          <w:iCs/>
           <w:i/>
         </w:rPr>
         <w:t xml:space="preserve">BioScience</w:t>
@@ -3019,7 +3100,6 @@
       </w:r>
       <w:r>
         <w:rPr>
-          <w:iCs/>
           <w:i/>
         </w:rPr>
         <w:t xml:space="preserve">Current Biology</w:t>
@@ -3045,77 +3125,66 @@
       </w:r>
       <w:r>
         <w:rPr>
-          <w:iCs/>
           <w:i/>
         </w:rPr>
         <w:t xml:space="preserve">Ggplot2:</w:t>
       </w:r>
       <w:r>
         <w:rPr>
-          <w:iCs/>
-          <w:i/>
-        </w:rPr>
-        <w:t xml:space="preserve"> </w:t>
-      </w:r>
-      <w:r>
-        <w:rPr>
-          <w:iCs/>
+          <w:i/>
+        </w:rPr>
+        <w:t xml:space="preserve"> </w:t>
+      </w:r>
+      <w:r>
+        <w:rPr>
           <w:i/>
         </w:rPr>
         <w:t xml:space="preserve">Elegant</w:t>
       </w:r>
       <w:r>
         <w:rPr>
-          <w:iCs/>
-          <w:i/>
-        </w:rPr>
-        <w:t xml:space="preserve"> </w:t>
-      </w:r>
-      <w:r>
-        <w:rPr>
-          <w:iCs/>
+          <w:i/>
+        </w:rPr>
+        <w:t xml:space="preserve"> </w:t>
+      </w:r>
+      <w:r>
+        <w:rPr>
           <w:i/>
         </w:rPr>
         <w:t xml:space="preserve">Graphics</w:t>
       </w:r>
       <w:r>
         <w:rPr>
-          <w:iCs/>
-          <w:i/>
-        </w:rPr>
-        <w:t xml:space="preserve"> </w:t>
-      </w:r>
-      <w:r>
-        <w:rPr>
-          <w:iCs/>
+          <w:i/>
+        </w:rPr>
+        <w:t xml:space="preserve"> </w:t>
+      </w:r>
+      <w:r>
+        <w:rPr>
           <w:i/>
         </w:rPr>
         <w:t xml:space="preserve">for</w:t>
       </w:r>
       <w:r>
         <w:rPr>
-          <w:iCs/>
-          <w:i/>
-        </w:rPr>
-        <w:t xml:space="preserve"> </w:t>
-      </w:r>
-      <w:r>
-        <w:rPr>
-          <w:iCs/>
+          <w:i/>
+        </w:rPr>
+        <w:t xml:space="preserve"> </w:t>
+      </w:r>
+      <w:r>
+        <w:rPr>
           <w:i/>
         </w:rPr>
         <w:t xml:space="preserve">Data</w:t>
       </w:r>
       <w:r>
         <w:rPr>
-          <w:iCs/>
-          <w:i/>
-        </w:rPr>
-        <w:t xml:space="preserve"> </w:t>
-      </w:r>
-      <w:r>
-        <w:rPr>
-          <w:iCs/>
+          <w:i/>
+        </w:rPr>
+        <w:t xml:space="preserve"> </w:t>
+      </w:r>
+      <w:r>
+        <w:rPr>
           <w:i/>
         </w:rPr>
         <w:t xml:space="preserve">Analysis</w:t>
@@ -3152,98 +3221,84 @@
       </w:r>
       <w:r>
         <w:rPr>
-          <w:iCs/>
           <w:i/>
         </w:rPr>
         <w:t xml:space="preserve">Generalized</w:t>
       </w:r>
       <w:r>
         <w:rPr>
-          <w:iCs/>
-          <w:i/>
-        </w:rPr>
-        <w:t xml:space="preserve"> </w:t>
-      </w:r>
-      <w:r>
-        <w:rPr>
-          <w:iCs/>
+          <w:i/>
+        </w:rPr>
+        <w:t xml:space="preserve"> </w:t>
+      </w:r>
+      <w:r>
+        <w:rPr>
           <w:i/>
         </w:rPr>
         <w:t xml:space="preserve">Additive</w:t>
       </w:r>
       <w:r>
         <w:rPr>
-          <w:iCs/>
-          <w:i/>
-        </w:rPr>
-        <w:t xml:space="preserve"> </w:t>
-      </w:r>
-      <w:r>
-        <w:rPr>
-          <w:iCs/>
+          <w:i/>
+        </w:rPr>
+        <w:t xml:space="preserve"> </w:t>
+      </w:r>
+      <w:r>
+        <w:rPr>
           <w:i/>
         </w:rPr>
         <w:t xml:space="preserve">Models</w:t>
       </w:r>
       <w:r>
         <w:rPr>
-          <w:iCs/>
           <w:i/>
         </w:rPr>
         <w:t xml:space="preserve">:</w:t>
       </w:r>
       <w:r>
         <w:rPr>
-          <w:iCs/>
-          <w:i/>
-        </w:rPr>
-        <w:t xml:space="preserve"> </w:t>
-      </w:r>
-      <w:r>
-        <w:rPr>
-          <w:iCs/>
+          <w:i/>
+        </w:rPr>
+        <w:t xml:space="preserve"> </w:t>
+      </w:r>
+      <w:r>
+        <w:rPr>
           <w:i/>
         </w:rPr>
         <w:t xml:space="preserve">An</w:t>
       </w:r>
       <w:r>
         <w:rPr>
-          <w:iCs/>
-          <w:i/>
-        </w:rPr>
-        <w:t xml:space="preserve"> </w:t>
-      </w:r>
-      <w:r>
-        <w:rPr>
-          <w:iCs/>
+          <w:i/>
+        </w:rPr>
+        <w:t xml:space="preserve"> </w:t>
+      </w:r>
+      <w:r>
+        <w:rPr>
           <w:i/>
         </w:rPr>
         <w:t xml:space="preserve">Introduction</w:t>
       </w:r>
       <w:r>
         <w:rPr>
-          <w:iCs/>
-          <w:i/>
-        </w:rPr>
-        <w:t xml:space="preserve"> </w:t>
-      </w:r>
-      <w:r>
-        <w:rPr>
-          <w:iCs/>
+          <w:i/>
+        </w:rPr>
+        <w:t xml:space="preserve"> </w:t>
+      </w:r>
+      <w:r>
+        <w:rPr>
           <w:i/>
         </w:rPr>
         <w:t xml:space="preserve">with</w:t>
       </w:r>
       <w:r>
         <w:rPr>
-          <w:iCs/>
-          <w:i/>
-        </w:rPr>
-        <w:t xml:space="preserve"> </w:t>
-      </w:r>
-      <w:r>
-        <w:rPr>
-          <w:iCs/>
+          <w:i/>
+        </w:rPr>
+        <w:t xml:space="preserve"> </w:t>
+      </w:r>
+      <w:r>
+        <w:rPr>
           <w:i/>
         </w:rPr>
         <w:t xml:space="preserve">R</w:t>
@@ -3293,7 +3348,10 @@
       <w:lvlText w:val=" "/>
       <w:lvlJc w:val="left"/>
       <w:pPr>
-        <w:ind w:left="720" w:hanging="480"/>
+        <w:tabs>
+          <w:tab w:val="num" w:pos="0"/>
+        </w:tabs>
+        <w:ind w:left="480" w:hanging="480"/>
       </w:pPr>
     </w:lvl>
     <w:lvl w:ilvl="1">
@@ -3301,7 +3359,10 @@
       <w:lvlText w:val=" "/>
       <w:lvlJc w:val="left"/>
       <w:pPr>
-        <w:ind w:left="1440" w:hanging="480"/>
+        <w:tabs>
+          <w:tab w:val="num" w:pos="720"/>
+        </w:tabs>
+        <w:ind w:left="1200" w:hanging="480"/>
       </w:pPr>
     </w:lvl>
     <w:lvl w:ilvl="2">
@@ -3309,7 +3370,10 @@
       <w:lvlText w:val=" "/>
       <w:lvlJc w:val="left"/>
       <w:pPr>
-        <w:ind w:left="2160" w:hanging="480"/>
+        <w:tabs>
+          <w:tab w:val="num" w:pos="1440"/>
+        </w:tabs>
+        <w:ind w:left="1920" w:hanging="480"/>
       </w:pPr>
     </w:lvl>
     <w:lvl w:ilvl="3">
@@ -3317,7 +3381,10 @@
       <w:lvlText w:val=" "/>
       <w:lvlJc w:val="left"/>
       <w:pPr>
-        <w:ind w:left="2880" w:hanging="480"/>
+        <w:tabs>
+          <w:tab w:val="num" w:pos="2160"/>
+        </w:tabs>
+        <w:ind w:left="2640" w:hanging="480"/>
       </w:pPr>
     </w:lvl>
     <w:lvl w:ilvl="4">
@@ -3325,7 +3392,10 @@
       <w:lvlText w:val=" "/>
       <w:lvlJc w:val="left"/>
       <w:pPr>
-        <w:ind w:left="3600" w:hanging="480"/>
+        <w:tabs>
+          <w:tab w:val="num" w:pos="2880"/>
+        </w:tabs>
+        <w:ind w:left="3360" w:hanging="480"/>
       </w:pPr>
     </w:lvl>
     <w:lvl w:ilvl="5">
@@ -3333,7 +3403,10 @@
       <w:lvlText w:val=" "/>
       <w:lvlJc w:val="left"/>
       <w:pPr>
-        <w:ind w:left="4320" w:hanging="480"/>
+        <w:tabs>
+          <w:tab w:val="num" w:pos="3600"/>
+        </w:tabs>
+        <w:ind w:left="4080" w:hanging="480"/>
       </w:pPr>
     </w:lvl>
     <w:lvl w:ilvl="6">
@@ -3341,7 +3414,10 @@
       <w:lvlText w:val=" "/>
       <w:lvlJc w:val="left"/>
       <w:pPr>
-        <w:ind w:left="5040" w:hanging="480"/>
+        <w:tabs>
+          <w:tab w:val="num" w:pos="4320"/>
+        </w:tabs>
+        <w:ind w:left="4800" w:hanging="480"/>
       </w:pPr>
     </w:lvl>
     <w:lvl w:ilvl="7">
@@ -3349,7 +3425,10 @@
       <w:lvlText w:val=" "/>
       <w:lvlJc w:val="left"/>
       <w:pPr>
-        <w:ind w:left="5760" w:hanging="480"/>
+        <w:tabs>
+          <w:tab w:val="num" w:pos="5040"/>
+        </w:tabs>
+        <w:ind w:left="5520" w:hanging="480"/>
       </w:pPr>
     </w:lvl>
     <w:lvl w:ilvl="8">
@@ -3357,7 +3436,10 @@
       <w:lvlText w:val=" "/>
       <w:lvlJc w:val="left"/>
       <w:pPr>
-        <w:ind w:left="6480" w:hanging="480"/>
+        <w:tabs>
+          <w:tab w:val="num" w:pos="5760"/>
+        </w:tabs>
+        <w:ind w:left="6240" w:hanging="480"/>
       </w:pPr>
     </w:lvl>
   </w:abstractNum>
@@ -3719,21 +3801,6 @@
         <w:right w:w="108" w:type="dxa"/>
       </w:tblCellMar>
     </w:tblPr>
-    <w:tblStylePr w:type="firstRow">
-      <w:tblPr>
-        <w:jc w:val="left"/>
-        <w:tblInd w:w="0" w:type="dxa"/>
-      </w:tblPr>
-      <w:trPr>
-        <w:jc w:val="left"/>
-      </w:trPr>
-      <w:tcPr>
-        <w:vAlign w:val="bottom"/>
-        <w:tcBorders>
-          <w:bottom w:val="single"/>
-        </w:tcBorders>
-      </w:tcPr>
-    </w:tblStylePr>
   </w:style>
   <w:style w:type="paragraph" w:customStyle="1" w:styleId="DefinitionTerm">
     <w:name w:val="Definition Term"/>

</xml_diff>

<commit_message>
Edits to the intro
</commit_message>
<xml_diff>
--- a/writing/methods.docx
+++ b/writing/methods.docx
@@ -159,6 +159,9 @@
               <m:t>2</m:t>
             </m:r>
             <m:r>
+              <m:rPr>
+                <m:sty m:val="p"/>
+              </m:rPr>
               <m:t>,</m:t>
             </m:r>
             <m:r>
@@ -194,12 +197,18 @@
               <m:t>4</m:t>
             </m:r>
             <m:r>
+              <m:rPr>
+                <m:sty m:val="p"/>
+              </m:rPr>
               <m:t>,</m:t>
             </m:r>
             <m:r>
               <m:t>5</m:t>
             </m:r>
             <m:r>
+              <m:rPr>
+                <m:sty m:val="p"/>
+              </m:rPr>
               <m:t>,</m:t>
             </m:r>
             <m:r>
@@ -235,6 +244,9 @@
               <m:t>7</m:t>
             </m:r>
             <m:r>
+              <m:rPr>
+                <m:sty m:val="p"/>
+              </m:rPr>
               <m:t>*</m:t>
             </m:r>
           </m:sup>
@@ -313,6 +325,7 @@
       </w:pPr>
       <w:r>
         <w:rPr>
+          <w:bCs/>
           <w:b/>
         </w:rPr>
         <w:t xml:space="preserve">*Corresponding Author</w:t>
@@ -343,6 +356,7 @@
       </w:pPr>
       <w:r>
         <w:rPr>
+          <w:bCs/>
           <w:b/>
         </w:rPr>
         <w:t xml:space="preserve">Running head:</w:t>
@@ -358,20 +372,11 @@
       <w:tblPr>
         <w:tblStyle w:val="Table"/>
         <w:tblW w:type="pct" w:w="0.0"/>
-        <w:tblLook w:firstRow="1" w:lastRow="0" w:firstColumn="0" w:lastColumn="0" w:noHBand="0" w:noVBand="0"/>
+        <w:tblLook w:firstRow="1" w:lastRow="0" w:firstColumn="0" w:lastColumn="0" w:noHBand="0" w:noVBand="0" w:val="0020"/>
       </w:tblPr>
       <w:tblGrid/>
       <w:tr>
-        <w:trPr>
-          <w:cnfStyle w:firstRow="1"/>
-        </w:trPr>
         <w:tc>
-          <w:tcPr>
-            <w:tcBorders>
-              <w:bottom w:val="single"/>
-            </w:tcBorders>
-            <w:vAlign w:val="bottom"/>
-          </w:tcPr>
           <w:p>
             <w:pPr>
               <w:pStyle w:val="Compact"/>
@@ -380,21 +385,9 @@
           </w:p>
         </w:tc>
         <w:tc>
-          <w:tcPr>
-            <w:tcBorders>
-              <w:bottom w:val="single"/>
-            </w:tcBorders>
-            <w:vAlign w:val="bottom"/>
-          </w:tcPr>
           <w:p/>
         </w:tc>
         <w:tc>
-          <w:tcPr>
-            <w:tcBorders>
-              <w:bottom w:val="single"/>
-            </w:tcBorders>
-            <w:vAlign w:val="bottom"/>
-          </w:tcPr>
           <w:p>
             <w:pPr>
               <w:pStyle w:val="Compact"/>
@@ -529,6 +522,7 @@
       </w:pPr>
       <w:r>
         <w:rPr>
+          <w:bCs/>
           <w:b/>
         </w:rPr>
         <w:t xml:space="preserve">Statement on human or animal subjects:</w:t>
@@ -564,6 +558,7 @@
       </w:pPr>
       <w:r>
         <w:rPr>
+          <w:bCs/>
           <w:b/>
         </w:rPr>
         <w:t xml:space="preserve">Keywords:</w:t>
@@ -650,7 +645,7 @@
         <w:t xml:space="preserve">(Brooks et al. 2002; Cardinale et al. 2012; Hooper et al. 2012)</w:t>
       </w:r>
       <w:r>
-        <w:t xml:space="preserve">. This has spurred dramatic changes in animal movement behaviour across the globe</w:t>
+        <w:t xml:space="preserve">. This has spurred substantial changes in animal movement behaviour across the globe</w:t>
       </w:r>
       <w:r>
         <w:t xml:space="preserve"> </w:t>
@@ -676,7 +671,7 @@
         <w:pStyle w:val="BodyText"/>
       </w:pPr>
       <w:r>
-        <w:t xml:space="preserve">BECAUSE OF THE EFFECTS OF ANTHROPOGENIC CHANGE ON HABITATS, SPECIES ARE EXPECTED TO SHOW SOME ADAPTIVE BEHAVIOUR. Importantly, human disturbance has been shown to have differential effects across species</w:t>
+        <w:t xml:space="preserve">Notably, human disturbance has been shown to have differential effects across species</w:t>
       </w:r>
       <w:r>
         <w:t xml:space="preserve"> </w:t>
@@ -694,7 +689,7 @@
         <w:t xml:space="preserve">(Thatte et al. 2020)</w:t>
       </w:r>
       <w:r>
-        <w:t xml:space="preserve">, and response to human activities are thus largely taxa and context specific</w:t>
+        <w:t xml:space="preserve">. Responses to human activities are thus largely taxa and context specific</w:t>
       </w:r>
       <w:r>
         <w:t xml:space="preserve"> </w:t>
@@ -703,13 +698,17 @@
         <w:t xml:space="preserve">(Doherty, Hays, and Driscoll 2021)</w:t>
       </w:r>
       <w:r>
-        <w:t xml:space="preserve">. There are therefore no clear</w:t>
-      </w:r>
-      <w:r>
-        <w:t xml:space="preserve"> </w:t>
-      </w:r>
-      <w:r>
-        <w:rPr>
+        <w:t xml:space="preserve"> </w:t>
+      </w:r>
+      <w:r>
+        <w:t xml:space="preserve">and there are no clear</w:t>
+      </w:r>
+      <w:r>
+        <w:t xml:space="preserve"> </w:t>
+      </w:r>
+      <w:r>
+        <w:rPr>
+          <w:iCs/>
           <w:i/>
         </w:rPr>
         <w:t xml:space="preserve">a priori</w:t>
@@ -734,6 +733,7 @@
       </w:r>
       <w:r>
         <w:rPr>
+          <w:iCs/>
           <w:i/>
         </w:rPr>
         <w:t xml:space="preserve">Loxodonta spp.</w:t>
@@ -755,12 +755,13 @@
       </w:r>
       <w:r>
         <w:rPr>
+          <w:iCs/>
           <w:i/>
         </w:rPr>
         <w:t xml:space="preserve">Panthera onca</w:t>
       </w:r>
       <w:r>
-        <w:t xml:space="preserve">) living in regions with high human population densities occupied home ranges that were orders of magnitude larger than those of jaguars living in more pristine habitats. As human disturbance is only expected to worsen over the next decade it is critical to understand how species respond to human disturbance in order to develop effective conservation strategies.</w:t>
+        <w:t xml:space="preserve">) living in regions with high human population densities occupied home ranges that were orders of magnitude larger than those of jaguars living in more pristine habitats. As human disturbance is only expected to worsen over the next decade it is critical to better understand how species respond to human disturbance in order to develop effective conservation strategies.</w:t>
       </w:r>
     </w:p>
     <w:p>
@@ -768,45 +769,74 @@
         <w:pStyle w:val="BodyText"/>
       </w:pPr>
       <w:r>
-        <w:t xml:space="preserve">The capacity for behavioural plasticity in response to human disturbance is especially important for long-lived, K-selected species</w:t>
-      </w:r>
-      <w:r>
-        <w:t xml:space="preserve"> </w:t>
-      </w:r>
-      <w:r>
-        <w:t xml:space="preserve">(Sih, Ferrari, and Harris 2011; Montgomery, Macdonald, and Hayward 2020)</w:t>
-      </w:r>
-      <w:r>
-        <w:t xml:space="preserve"> </w:t>
-      </w:r>
-      <w:r>
-        <w:t xml:space="preserve">that take longer to reach sexual maturity, and have longer interbirth intervals than short-lived species</w:t>
-      </w:r>
-      <w:r>
-        <w:t xml:space="preserve"> </w:t>
-      </w:r>
-      <w:r>
-        <w:t xml:space="preserve">(De Magalhaes and Costa 2009)</w:t>
-      </w:r>
-      <w:r>
-        <w:t xml:space="preserve">.</w:t>
-      </w:r>
-    </w:p>
-    <w:p>
-      <w:pPr>
-        <w:pStyle w:val="BodyText"/>
-      </w:pPr>
-      <w:r>
-        <w:t xml:space="preserve">Here we focus on lowland tapirs (</w:t>
-      </w:r>
-      <w:r>
-        <w:rPr>
+        <w:t xml:space="preserve">Here we focus on understanding how the movement behaviour of lowland tapirs (</w:t>
+      </w:r>
+      <w:r>
+        <w:rPr>
+          <w:iCs/>
           <w:i/>
         </w:rPr>
         <w:t xml:space="preserve">Tapirus terrestris</w:t>
       </w:r>
       <w:r>
-        <w:t xml:space="preserve">).</w:t>
+        <w:t xml:space="preserve">, henveforth</w:t>
+      </w:r>
+      <w:r>
+        <w:t xml:space="preserve"> </w:t>
+      </w:r>
+      <w:r>
+        <w:t xml:space="preserve">‘</w:t>
+      </w:r>
+      <w:r>
+        <w:t xml:space="preserve">tapirs</w:t>
+      </w:r>
+      <w:r>
+        <w:t xml:space="preserve">’</w:t>
+      </w:r>
+      <w:r>
+        <w:t xml:space="preserve">) varies across three biomes in southern Brazil, the Pantanal, Cerrado, and Antlatic Forest. Tapirs are herbivores of the order Perissodactyla that can reach over 2.5 meters and weigh up to 250kg</w:t>
+      </w:r>
+      <w:r>
+        <w:t xml:space="preserve"> </w:t>
+      </w:r>
+      <w:r>
+        <w:t xml:space="preserve">(Myers et al. 2006)</w:t>
+      </w:r>
+      <w:r>
+        <w:t xml:space="preserve"> </w:t>
+      </w:r>
+      <w:r>
+        <w:t xml:space="preserve">and are distributed throughout South America (Gardner 2008). Tapir populations have suffered severe reductions, with local and regional extirpations, and are currently classified as vulnerable to extinction</w:t>
+      </w:r>
+      <w:r>
+        <w:t xml:space="preserve"> </w:t>
+      </w:r>
+      <w:r>
+        <w:t xml:space="preserve">(Varela et al. 2019)</w:t>
+      </w:r>
+      <w:r>
+        <w:t xml:space="preserve">. PATI THIS SECTION IS MOSTLY UP TO YOU AS NOT MUCH HAS BEEN PUBLISH ON LOWLAND TAPIR BIOLOGY/ECOLOGY. We use an extensive telemetry dataset collected over XX years to describe the movement ecology of tapirs and study how changes in human disturbance influence their movement and space use. Currently, almost nothing is known about the movement ecology of tapirs</w:t>
+      </w:r>
+      <w:r>
+        <w:t xml:space="preserve"> </w:t>
+      </w:r>
+      <w:r>
+        <w:t xml:space="preserve">(but see C. H. Fleming et al. 2019)</w:t>
+      </w:r>
+      <w:r>
+        <w:t xml:space="preserve">. Because large herbivores tend to increase</w:t>
+      </w:r>
+      <w:r>
+        <w:t xml:space="preserve"> </w:t>
+      </w:r>
+      <w:r>
+        <w:t xml:space="preserve">(Doherty, Hays, and Driscoll 2021)</w:t>
+      </w:r>
+      <w:r>
+        <w:t xml:space="preserve"> </w:t>
+      </w:r>
+      <w:r>
+        <w:t xml:space="preserve">our underlying hypothesis was that tapirs should exhibit greater movement distances and larger home range areas when living in human-modified landscapes. Findings are directly applicable to developing management plans, not only for tapirs but possibly also to other medium-large herbivores throughout South America.</w:t>
       </w:r>
     </w:p>
     <w:bookmarkEnd w:id="22"/>
@@ -869,6 +899,7 @@
       </w:pPr>
       <w:r>
         <w:rPr>
+          <w:iCs/>
           <w:i/>
         </w:rPr>
         <w:t xml:space="preserve">Add details on climate and land use?</w:t>
@@ -886,6 +917,7 @@
       </w:r>
       <w:r>
         <w:rPr>
+          <w:iCs/>
           <w:i/>
         </w:rPr>
         <w:t xml:space="preserve">Add details on capturing and tracking devices</w:t>
@@ -1244,6 +1276,9 @@
       </w:r>
       <m:oMath>
         <m:r>
+          <m:rPr>
+            <m:sty m:val="p"/>
+          </m:rPr>
           <m:t>≥</m:t>
         </m:r>
         <m:r>
@@ -1258,6 +1293,7 @@
       </w:r>
       <w:r>
         <w:rPr>
+          <w:iCs/>
           <w:i/>
         </w:rPr>
         <w:t xml:space="preserve">(no speed outliers found when I (Stefano) was cleaning the datasets, but 1105 outliers had already been removed)</w:t>
@@ -1420,6 +1456,7 @@
       </w:pPr>
       <w:r>
         <w:rPr>
+          <w:iCs/>
           <w:i/>
         </w:rPr>
         <w:t xml:space="preserve">change values to more appropriate estimates; currently using mean +/- 1.96 sd/sqrt(n)</w:t>
@@ -1536,6 +1573,9 @@
           <m:t>p</m:t>
         </m:r>
         <m:r>
+          <m:rPr>
+            <m:sty m:val="p"/>
+          </m:rPr>
           <m:t>=</m:t>
         </m:r>
         <m:r>
@@ -1553,6 +1593,9 @@
           <m:t>p</m:t>
         </m:r>
         <m:r>
+          <m:rPr>
+            <m:sty m:val="p"/>
+          </m:rPr>
           <m:t>=</m:t>
         </m:r>
         <m:r>
@@ -1667,6 +1710,9 @@
           <m:t>p</m:t>
         </m:r>
         <m:r>
+          <m:rPr>
+            <m:sty m:val="p"/>
+          </m:rPr>
           <m:t>=</m:t>
         </m:r>
         <m:r>
@@ -1718,6 +1764,9 @@
           <m:t>p</m:t>
         </m:r>
         <m:r>
+          <m:rPr>
+            <m:sty m:val="p"/>
+          </m:rPr>
           <m:t>=</m:t>
         </m:r>
         <m:r>
@@ -1756,6 +1805,7 @@
       </w:r>
       <w:r>
         <w:rPr>
+          <w:iCs/>
           <w:i/>
         </w:rPr>
         <w:t xml:space="preserve">PATI, IS THERE A SOURCE TO SUPPORT THIS STATEMENT?</w:t>
@@ -1847,6 +1897,53 @@
         <w:t xml:space="preserve">Discussion</w:t>
       </w:r>
     </w:p>
+    <w:p>
+      <w:pPr>
+        <w:pStyle w:val="FirstParagraph"/>
+      </w:pPr>
+      <w:r>
+        <w:t xml:space="preserve">As genotypic adaptation takes generations to occur</w:t>
+      </w:r>
+      <w:r>
+        <w:t xml:space="preserve"> </w:t>
+      </w:r>
+      <w:r>
+        <w:t xml:space="preserve">(Barnosky and Kraatz 2007)</w:t>
+      </w:r>
+      <w:r>
+        <w:t xml:space="preserve">, behavioral plasticity provides the most immediate response to human activities</w:t>
+      </w:r>
+      <w:r>
+        <w:t xml:space="preserve"> </w:t>
+      </w:r>
+      <w:r>
+        <w:t xml:space="preserve">(Sih, Ferrari, and Harris 2011)</w:t>
+      </w:r>
+      <w:r>
+        <w:t xml:space="preserve">. The capacity for behavioural plasticity in response to human disturbance is especially important for long-lived, K-selected species</w:t>
+      </w:r>
+      <w:r>
+        <w:t xml:space="preserve"> </w:t>
+      </w:r>
+      <w:r>
+        <w:t xml:space="preserve">(Rosenheim and Tabashnik 1991; Sih, Ferrari, and Harris 2011; Montgomery, Macdonald, and Hayward 2020)</w:t>
+      </w:r>
+      <w:r>
+        <w:t xml:space="preserve"> </w:t>
+      </w:r>
+      <w:r>
+        <w:t xml:space="preserve">that take longer to reach sexual maturity, and have longer inter-generational times than short-lived species</w:t>
+      </w:r>
+      <w:r>
+        <w:t xml:space="preserve"> </w:t>
+      </w:r>
+      <w:r>
+        <w:t xml:space="preserve">(De Magalhaes and Costa 2009)</w:t>
+      </w:r>
+      <w:r>
+        <w:t xml:space="preserve">.</w:t>
+      </w:r>
+    </w:p>
     <w:bookmarkEnd w:id="32"/>
     <w:bookmarkStart w:id="33" w:name="acknowledgments"/>
     <w:p>
@@ -1867,7 +1964,7 @@
       </w:r>
     </w:p>
     <w:bookmarkEnd w:id="33"/>
-    <w:bookmarkStart w:id="77" w:name="references"/>
+    <w:bookmarkStart w:id="82" w:name="references"/>
     <w:p>
       <w:pPr>
         <w:pStyle w:val="Heading1"/>
@@ -1876,7 +1973,7 @@
         <w:t xml:space="preserve">References</w:t>
       </w:r>
     </w:p>
-    <w:bookmarkStart w:id="76" w:name="refs"/>
+    <w:bookmarkStart w:id="81" w:name="refs"/>
     <w:bookmarkStart w:id="34" w:name="ref-Allen:2016"/>
     <w:p>
       <w:pPr>
@@ -1896,6 +1993,7 @@
       </w:r>
       <w:r>
         <w:rPr>
+          <w:iCs/>
           <w:i/>
         </w:rPr>
         <w:t xml:space="preserve">Frontiers in Ecology and Evolution</w:t>
@@ -1908,12 +2006,50 @@
       </w:r>
     </w:p>
     <w:bookmarkEnd w:id="34"/>
-    <w:bookmarkStart w:id="35" w:name="ref-Bauer:2014"/>
+    <w:bookmarkStart w:id="35" w:name="ref-Barnosky:2007ek"/>
     <w:p>
       <w:pPr>
         <w:pStyle w:val="Bibliography"/>
       </w:pPr>
       <w:r>
+        <w:t xml:space="preserve">Barnosky, Anthony D, and Brian P Kraatz. 2007.</w:t>
+      </w:r>
+      <w:r>
+        <w:t xml:space="preserve"> </w:t>
+      </w:r>
+      <w:r>
+        <w:t xml:space="preserve">“</w:t>
+      </w:r>
+      <w:r>
+        <w:t xml:space="preserve">The Role of Climatic Change in the Evolution of Mammals</w:t>
+      </w:r>
+      <w:r>
+        <w:t xml:space="preserve">.”</w:t>
+      </w:r>
+      <w:r>
+        <w:t xml:space="preserve"> </w:t>
+      </w:r>
+      <w:r>
+        <w:rPr>
+          <w:iCs/>
+          <w:i/>
+        </w:rPr>
+        <w:t xml:space="preserve">BioScience</w:t>
+      </w:r>
+      <w:r>
+        <w:t xml:space="preserve"> </w:t>
+      </w:r>
+      <w:r>
+        <w:t xml:space="preserve">57 (6): 523–32.</w:t>
+      </w:r>
+    </w:p>
+    <w:bookmarkEnd w:id="35"/>
+    <w:bookmarkStart w:id="36" w:name="ref-Bauer:2014"/>
+    <w:p>
+      <w:pPr>
+        <w:pStyle w:val="Bibliography"/>
+      </w:pPr>
+      <w:r>
         <w:t xml:space="preserve">Bauer, Silke, and Bethany J Hoye. 2014.</w:t>
       </w:r>
       <w:r>
@@ -1927,6 +2063,7 @@
       </w:r>
       <w:r>
         <w:rPr>
+          <w:iCs/>
           <w:i/>
         </w:rPr>
         <w:t xml:space="preserve">Science</w:t>
@@ -1938,8 +2075,8 @@
         <w:t xml:space="preserve">344 (6179): 1242552.</w:t>
       </w:r>
     </w:p>
-    <w:bookmarkEnd w:id="35"/>
-    <w:bookmarkStart w:id="36" w:name="ref-Brooks:2002"/>
+    <w:bookmarkEnd w:id="36"/>
+    <w:bookmarkStart w:id="37" w:name="ref-Brooks:2002"/>
     <w:p>
       <w:pPr>
         <w:pStyle w:val="Bibliography"/>
@@ -1958,6 +2095,7 @@
       </w:r>
       <w:r>
         <w:rPr>
+          <w:iCs/>
           <w:i/>
         </w:rPr>
         <w:t xml:space="preserve">Conservation Biology</w:t>
@@ -1969,8 +2107,8 @@
         <w:t xml:space="preserve">16 (4): 909–23.</w:t>
       </w:r>
     </w:p>
-    <w:bookmarkEnd w:id="36"/>
-    <w:bookmarkStart w:id="37" w:name="ref-Cardinale:2012"/>
+    <w:bookmarkEnd w:id="37"/>
+    <w:bookmarkStart w:id="38" w:name="ref-Cardinale:2012"/>
     <w:p>
       <w:pPr>
         <w:pStyle w:val="Bibliography"/>
@@ -1989,6 +2127,7 @@
       </w:r>
       <w:r>
         <w:rPr>
+          <w:iCs/>
           <w:i/>
         </w:rPr>
         <w:t xml:space="preserve">Nature</w:t>
@@ -2000,8 +2139,8 @@
         <w:t xml:space="preserve">486 (7401): 59–67.</w:t>
       </w:r>
     </w:p>
-    <w:bookmarkEnd w:id="37"/>
-    <w:bookmarkStart w:id="38" w:name="ref-Cosgrove:2018"/>
+    <w:bookmarkEnd w:id="38"/>
+    <w:bookmarkStart w:id="39" w:name="ref-Cosgrove:2018"/>
     <w:p>
       <w:pPr>
         <w:pStyle w:val="Bibliography"/>
@@ -2020,6 +2159,7 @@
       </w:r>
       <w:r>
         <w:rPr>
+          <w:iCs/>
           <w:i/>
         </w:rPr>
         <w:t xml:space="preserve">Diversity and Distributions</w:t>
@@ -2031,8 +2171,8 @@
         <w:t xml:space="preserve">24 (4): 448–59.</w:t>
       </w:r>
     </w:p>
-    <w:bookmarkEnd w:id="38"/>
-    <w:bookmarkStart w:id="40" w:name="ref-fleming_ctmm_2021"/>
+    <w:bookmarkEnd w:id="39"/>
+    <w:bookmarkStart w:id="41" w:name="ref-fleming_ctmm_2021"/>
     <w:p>
       <w:pPr>
         <w:pStyle w:val="Bibliography"/>
@@ -2076,7 +2216,7 @@
       <w:r>
         <w:t xml:space="preserve"> </w:t>
       </w:r>
-      <w:hyperlink r:id="rId39">
+      <w:hyperlink r:id="rId40">
         <w:r>
           <w:rPr>
             <w:rStyle w:val="Hyperlink"/>
@@ -2088,8 +2228,8 @@
         <w:t xml:space="preserve">.</w:t>
       </w:r>
     </w:p>
-    <w:bookmarkEnd w:id="40"/>
-    <w:bookmarkStart w:id="41" w:name="ref-deMagalhaes:2009"/>
+    <w:bookmarkEnd w:id="41"/>
+    <w:bookmarkStart w:id="42" w:name="ref-deMagalhaes:2009"/>
     <w:p>
       <w:pPr>
         <w:pStyle w:val="Bibliography"/>
@@ -2108,6 +2248,7 @@
       </w:r>
       <w:r>
         <w:rPr>
+          <w:iCs/>
           <w:i/>
         </w:rPr>
         <w:t xml:space="preserve">Journal of Evolutionary Biology</w:t>
@@ -2119,8 +2260,8 @@
         <w:t xml:space="preserve">22 (8): 1770–74.</w:t>
       </w:r>
     </w:p>
-    <w:bookmarkEnd w:id="41"/>
-    <w:bookmarkStart w:id="42" w:name="ref-Dickie:2017"/>
+    <w:bookmarkEnd w:id="42"/>
+    <w:bookmarkStart w:id="43" w:name="ref-Dickie:2017"/>
     <w:p>
       <w:pPr>
         <w:pStyle w:val="Bibliography"/>
@@ -2139,6 +2280,7 @@
       </w:r>
       <w:r>
         <w:rPr>
+          <w:iCs/>
           <w:i/>
         </w:rPr>
         <w:t xml:space="preserve">Journal of Applied Ecology</w:t>
@@ -2150,8 +2292,8 @@
         <w:t xml:space="preserve">54 (1): 253–63.</w:t>
       </w:r>
     </w:p>
-    <w:bookmarkEnd w:id="42"/>
-    <w:bookmarkStart w:id="43" w:name="ref-Doherty:2021"/>
+    <w:bookmarkEnd w:id="43"/>
+    <w:bookmarkStart w:id="44" w:name="ref-Doherty:2021"/>
     <w:p>
       <w:pPr>
         <w:pStyle w:val="Bibliography"/>
@@ -2170,6 +2312,7 @@
       </w:r>
       <w:r>
         <w:rPr>
+          <w:iCs/>
           <w:i/>
         </w:rPr>
         <w:t xml:space="preserve">Nature Ecology &amp; Evolution</w:t>
@@ -2181,8 +2324,8 @@
         <w:t xml:space="preserve">5 (4): 513–19.</w:t>
       </w:r>
     </w:p>
-    <w:bookmarkEnd w:id="43"/>
-    <w:bookmarkStart w:id="44" w:name="ref-Esfahani:2003"/>
+    <w:bookmarkEnd w:id="44"/>
+    <w:bookmarkStart w:id="45" w:name="ref-Esfahani:2003"/>
     <w:p>
       <w:pPr>
         <w:pStyle w:val="Bibliography"/>
@@ -2201,6 +2344,7 @@
       </w:r>
       <w:r>
         <w:rPr>
+          <w:iCs/>
           <w:i/>
         </w:rPr>
         <w:t xml:space="preserve">Journal of Development Economics</w:t>
@@ -2212,8 +2356,8 @@
         <w:t xml:space="preserve">70 (2): 443–77.</w:t>
       </w:r>
     </w:p>
-    <w:bookmarkEnd w:id="44"/>
-    <w:bookmarkStart w:id="45" w:name="ref-Fahrig:1997"/>
+    <w:bookmarkEnd w:id="45"/>
+    <w:bookmarkStart w:id="46" w:name="ref-Fahrig:1997"/>
     <w:p>
       <w:pPr>
         <w:pStyle w:val="Bibliography"/>
@@ -2232,6 +2376,7 @@
       </w:r>
       <w:r>
         <w:rPr>
+          <w:iCs/>
           <w:i/>
         </w:rPr>
         <w:t xml:space="preserve">The Journal of Wildlife Management</w:t>
@@ -2240,8 +2385,8 @@
         <w:t xml:space="preserve">, 603–10.</w:t>
       </w:r>
     </w:p>
-    <w:bookmarkEnd w:id="45"/>
-    <w:bookmarkStart w:id="46" w:name="ref-Fahrig:2007fz"/>
+    <w:bookmarkEnd w:id="46"/>
+    <w:bookmarkStart w:id="47" w:name="ref-Fahrig:2007fz"/>
     <w:p>
       <w:pPr>
         <w:pStyle w:val="Bibliography"/>
@@ -2266,6 +2411,7 @@
       </w:r>
       <w:r>
         <w:rPr>
+          <w:iCs/>
           <w:i/>
         </w:rPr>
         <w:t xml:space="preserve">Functional Ecology</w:t>
@@ -2277,8 +2423,8 @@
         <w:t xml:space="preserve">21 (6): 1003–15.</w:t>
       </w:r>
     </w:p>
-    <w:bookmarkEnd w:id="46"/>
-    <w:bookmarkStart w:id="48" w:name="ref-fleming_comprehensive_2020"/>
+    <w:bookmarkEnd w:id="47"/>
+    <w:bookmarkStart w:id="49" w:name="ref-fleming_comprehensive_2020"/>
     <w:p>
       <w:pPr>
         <w:pStyle w:val="Bibliography"/>
@@ -2301,7 +2447,7 @@
       <w:r>
         <w:t xml:space="preserve"> </w:t>
       </w:r>
-      <w:hyperlink r:id="rId47">
+      <w:hyperlink r:id="rId48">
         <w:r>
           <w:rPr>
             <w:rStyle w:val="Hyperlink"/>
@@ -2313,8 +2459,8 @@
         <w:t xml:space="preserve">.</w:t>
       </w:r>
     </w:p>
-    <w:bookmarkEnd w:id="48"/>
-    <w:bookmarkStart w:id="50" w:name="ref-fleming_rigorous_2015"/>
+    <w:bookmarkEnd w:id="49"/>
+    <w:bookmarkStart w:id="51" w:name="ref-fleming_rigorous_2015"/>
     <w:p>
       <w:pPr>
         <w:pStyle w:val="Bibliography"/>
@@ -2333,6 +2479,7 @@
       </w:r>
       <w:r>
         <w:rPr>
+          <w:iCs/>
           <w:i/>
         </w:rPr>
         <w:t xml:space="preserve">Ecology</w:t>
@@ -2346,7 +2493,7 @@
       <w:r>
         <w:t xml:space="preserve"> </w:t>
       </w:r>
-      <w:hyperlink r:id="rId49">
+      <w:hyperlink r:id="rId50">
         <w:r>
           <w:rPr>
             <w:rStyle w:val="Hyperlink"/>
@@ -2358,13 +2505,45 @@
         <w:t xml:space="preserve">.</w:t>
       </w:r>
     </w:p>
-    <w:bookmarkEnd w:id="50"/>
-    <w:bookmarkStart w:id="52" w:name="ref-fleming_overcoming_2019"/>
+    <w:bookmarkEnd w:id="51"/>
+    <w:bookmarkStart w:id="52" w:name="ref-pREML"/>
     <w:p>
       <w:pPr>
         <w:pStyle w:val="Bibliography"/>
       </w:pPr>
       <w:r>
+        <w:t xml:space="preserve">Fleming, C. H., M. J. Noonan, E Patricia Medici, and J. M. Calabrese. 2019.</w:t>
+      </w:r>
+      <w:r>
+        <w:t xml:space="preserve"> </w:t>
+      </w:r>
+      <w:r>
+        <w:t xml:space="preserve">“Overcoming the Challenge of Small Effective Sample Sizes in Home-Range Estimation.”</w:t>
+      </w:r>
+      <w:r>
+        <w:t xml:space="preserve"> </w:t>
+      </w:r>
+      <w:r>
+        <w:rPr>
+          <w:iCs/>
+          <w:i/>
+        </w:rPr>
+        <w:t xml:space="preserve">Methods in Ecology and Evolution</w:t>
+      </w:r>
+      <w:r>
+        <w:t xml:space="preserve"> </w:t>
+      </w:r>
+      <w:r>
+        <w:t xml:space="preserve">10 (10): 1679–89.</w:t>
+      </w:r>
+    </w:p>
+    <w:bookmarkEnd w:id="52"/>
+    <w:bookmarkStart w:id="54" w:name="ref-fleming_overcoming_2019"/>
+    <w:p>
+      <w:pPr>
+        <w:pStyle w:val="Bibliography"/>
+      </w:pPr>
+      <w:r>
         <w:t xml:space="preserve">Fleming, Christen H., Michael J. Noonan, Emilia Patricia Medici, and Justin M. Calabrese. 2019.</w:t>
       </w:r>
       <w:r>
@@ -2384,6 +2563,7 @@
       </w:r>
       <w:r>
         <w:rPr>
+          <w:iCs/>
           <w:i/>
         </w:rPr>
         <w:t xml:space="preserve">Methods in Ecology and Evolution</w:t>
@@ -2397,7 +2577,7 @@
       <w:r>
         <w:t xml:space="preserve"> </w:t>
       </w:r>
-      <w:hyperlink r:id="rId51">
+      <w:hyperlink r:id="rId53">
         <w:r>
           <w:rPr>
             <w:rStyle w:val="Hyperlink"/>
@@ -2409,8 +2589,8 @@
         <w:t xml:space="preserve">.</w:t>
       </w:r>
     </w:p>
-    <w:bookmarkEnd w:id="52"/>
-    <w:bookmarkStart w:id="53" w:name="ref-Hooper:2012"/>
+    <w:bookmarkEnd w:id="54"/>
+    <w:bookmarkStart w:id="55" w:name="ref-Hooper:2012"/>
     <w:p>
       <w:pPr>
         <w:pStyle w:val="Bibliography"/>
@@ -2429,6 +2609,7 @@
       </w:r>
       <w:r>
         <w:rPr>
+          <w:iCs/>
           <w:i/>
         </w:rPr>
         <w:t xml:space="preserve">Nature</w:t>
@@ -2440,8 +2621,8 @@
         <w:t xml:space="preserve">486 (7401): 105–8.</w:t>
       </w:r>
     </w:p>
-    <w:bookmarkEnd w:id="53"/>
-    <w:bookmarkStart w:id="55" w:name="ref-kahle_ggmap_2013"/>
+    <w:bookmarkEnd w:id="55"/>
+    <w:bookmarkStart w:id="57" w:name="ref-kahle_ggmap_2013"/>
     <w:p>
       <w:pPr>
         <w:pStyle w:val="Bibliography"/>
@@ -2478,6 +2659,7 @@
       </w:r>
       <w:r>
         <w:rPr>
+          <w:iCs/>
           <w:i/>
         </w:rPr>
         <w:t xml:space="preserve">The R Journal</w:t>
@@ -2491,7 +2673,7 @@
       <w:r>
         <w:t xml:space="preserve"> </w:t>
       </w:r>
-      <w:hyperlink r:id="rId54">
+      <w:hyperlink r:id="rId56">
         <w:r>
           <w:rPr>
             <w:rStyle w:val="Hyperlink"/>
@@ -2503,8 +2685,8 @@
         <w:t xml:space="preserve">.</w:t>
       </w:r>
     </w:p>
-    <w:bookmarkEnd w:id="55"/>
-    <w:bookmarkStart w:id="56" w:name="ref-Montgomery:2020"/>
+    <w:bookmarkEnd w:id="57"/>
+    <w:bookmarkStart w:id="58" w:name="ref-Montgomery:2020"/>
     <w:p>
       <w:pPr>
         <w:pStyle w:val="Bibliography"/>
@@ -2523,6 +2705,7 @@
       </w:r>
       <w:r>
         <w:rPr>
+          <w:iCs/>
           <w:i/>
         </w:rPr>
         <w:t xml:space="preserve">Functional Ecology</w:t>
@@ -2534,8 +2717,8 @@
         <w:t xml:space="preserve">34 (12): 2426–41.</w:t>
       </w:r>
     </w:p>
-    <w:bookmarkEnd w:id="56"/>
-    <w:bookmarkStart w:id="57" w:name="ref-Morato:2016ioa"/>
+    <w:bookmarkEnd w:id="58"/>
+    <w:bookmarkStart w:id="59" w:name="ref-Morato:2016ioa"/>
     <w:p>
       <w:pPr>
         <w:pStyle w:val="Bibliography"/>
@@ -2560,6 +2743,7 @@
       </w:r>
       <w:r>
         <w:rPr>
+          <w:iCs/>
           <w:i/>
         </w:rPr>
         <w:t xml:space="preserve">PLoS ONE</w:t>
@@ -2571,13 +2755,42 @@
         <w:t xml:space="preserve">11 (12): e0168176.</w:t>
       </w:r>
     </w:p>
-    <w:bookmarkEnd w:id="57"/>
-    <w:bookmarkStart w:id="59" w:name="ref-noonan_scale-insensitive_2019"/>
+    <w:bookmarkEnd w:id="59"/>
+    <w:bookmarkStart w:id="60" w:name="ref-Myers:2006"/>
     <w:p>
       <w:pPr>
         <w:pStyle w:val="Bibliography"/>
       </w:pPr>
       <w:r>
+        <w:t xml:space="preserve">Myers, P, R Espinosa, CS Parr, T Jones, GS Hammond, and TA Dewey. 2006.</w:t>
+      </w:r>
+      <w:r>
+        <w:t xml:space="preserve"> </w:t>
+      </w:r>
+      <w:r>
+        <w:t xml:space="preserve">“The Animal Diversity Web. University of Michigan.”</w:t>
+      </w:r>
+      <w:r>
+        <w:t xml:space="preserve"> </w:t>
+      </w:r>
+      <w:r>
+        <w:rPr>
+          <w:iCs/>
+          <w:i/>
+        </w:rPr>
+        <w:t xml:space="preserve">Ann Arbor. Available from Http://Animaldiversity. Ummz. Umich. Edu/Site/Index. Html (Accessed May 2010)</w:t>
+      </w:r>
+      <w:r>
+        <w:t xml:space="preserve">.</w:t>
+      </w:r>
+    </w:p>
+    <w:bookmarkEnd w:id="60"/>
+    <w:bookmarkStart w:id="62" w:name="ref-noonan_scale-insensitive_2019"/>
+    <w:p>
+      <w:pPr>
+        <w:pStyle w:val="Bibliography"/>
+      </w:pPr>
+      <w:r>
         <w:t xml:space="preserve">Noonan, Michael J., Christen H. Fleming, Thomas S. Akre, Jonathan Drescher-Lehman, Eliezer Gurarie, Autumn-Lynn Harrison, Roland Kays, and Justin M. Calabrese. 2019.</w:t>
       </w:r>
       <w:r>
@@ -2591,6 +2804,7 @@
       </w:r>
       <w:r>
         <w:rPr>
+          <w:iCs/>
           <w:i/>
         </w:rPr>
         <w:t xml:space="preserve">Movement Ecology</w:t>
@@ -2604,7 +2818,7 @@
       <w:r>
         <w:t xml:space="preserve"> </w:t>
       </w:r>
-      <w:hyperlink r:id="rId58">
+      <w:hyperlink r:id="rId61">
         <w:r>
           <w:rPr>
             <w:rStyle w:val="Hyperlink"/>
@@ -2616,8 +2830,8 @@
         <w:t xml:space="preserve">.</w:t>
       </w:r>
     </w:p>
-    <w:bookmarkEnd w:id="59"/>
-    <w:bookmarkStart w:id="60" w:name="ref-Powers:2019"/>
+    <w:bookmarkEnd w:id="62"/>
+    <w:bookmarkStart w:id="63" w:name="ref-Powers:2019"/>
     <w:p>
       <w:pPr>
         <w:pStyle w:val="Bibliography"/>
@@ -2636,6 +2850,7 @@
       </w:r>
       <w:r>
         <w:rPr>
+          <w:iCs/>
           <w:i/>
         </w:rPr>
         <w:t xml:space="preserve">Nature Climate Change</w:t>
@@ -2647,8 +2862,8 @@
         <w:t xml:space="preserve">9 (4): 323–29.</w:t>
       </w:r>
     </w:p>
-    <w:bookmarkEnd w:id="60"/>
-    <w:bookmarkStart w:id="62" w:name="ref-r_core_team_r_2021"/>
+    <w:bookmarkEnd w:id="63"/>
+    <w:bookmarkStart w:id="65" w:name="ref-r_core_team_r_2021"/>
     <w:p>
       <w:pPr>
         <w:pStyle w:val="Bibliography"/>
@@ -2661,90 +2876,105 @@
       </w:r>
       <w:r>
         <w:rPr>
+          <w:iCs/>
           <w:i/>
         </w:rPr>
         <w:t xml:space="preserve">R:</w:t>
       </w:r>
       <w:r>
         <w:rPr>
-          <w:i/>
-        </w:rPr>
-        <w:t xml:space="preserve"> </w:t>
-      </w:r>
-      <w:r>
-        <w:rPr>
+          <w:iCs/>
+          <w:i/>
+        </w:rPr>
+        <w:t xml:space="preserve"> </w:t>
+      </w:r>
+      <w:r>
+        <w:rPr>
+          <w:iCs/>
           <w:i/>
         </w:rPr>
         <w:t xml:space="preserve">A</w:t>
       </w:r>
       <w:r>
         <w:rPr>
-          <w:i/>
-        </w:rPr>
-        <w:t xml:space="preserve"> </w:t>
-      </w:r>
-      <w:r>
-        <w:rPr>
+          <w:iCs/>
+          <w:i/>
+        </w:rPr>
+        <w:t xml:space="preserve"> </w:t>
+      </w:r>
+      <w:r>
+        <w:rPr>
+          <w:iCs/>
           <w:i/>
         </w:rPr>
         <w:t xml:space="preserve">Language</w:t>
       </w:r>
       <w:r>
         <w:rPr>
-          <w:i/>
-        </w:rPr>
-        <w:t xml:space="preserve"> </w:t>
-      </w:r>
-      <w:r>
-        <w:rPr>
+          <w:iCs/>
+          <w:i/>
+        </w:rPr>
+        <w:t xml:space="preserve"> </w:t>
+      </w:r>
+      <w:r>
+        <w:rPr>
+          <w:iCs/>
           <w:i/>
         </w:rPr>
         <w:t xml:space="preserve">and</w:t>
       </w:r>
       <w:r>
         <w:rPr>
-          <w:i/>
-        </w:rPr>
-        <w:t xml:space="preserve"> </w:t>
-      </w:r>
-      <w:r>
-        <w:rPr>
+          <w:iCs/>
+          <w:i/>
+        </w:rPr>
+        <w:t xml:space="preserve"> </w:t>
+      </w:r>
+      <w:r>
+        <w:rPr>
+          <w:iCs/>
           <w:i/>
         </w:rPr>
         <w:t xml:space="preserve">Environment</w:t>
       </w:r>
       <w:r>
         <w:rPr>
-          <w:i/>
-        </w:rPr>
-        <w:t xml:space="preserve"> </w:t>
-      </w:r>
-      <w:r>
-        <w:rPr>
+          <w:iCs/>
+          <w:i/>
+        </w:rPr>
+        <w:t xml:space="preserve"> </w:t>
+      </w:r>
+      <w:r>
+        <w:rPr>
+          <w:iCs/>
           <w:i/>
         </w:rPr>
         <w:t xml:space="preserve">for</w:t>
       </w:r>
       <w:r>
         <w:rPr>
-          <w:i/>
-        </w:rPr>
-        <w:t xml:space="preserve"> </w:t>
-      </w:r>
-      <w:r>
-        <w:rPr>
+          <w:iCs/>
+          <w:i/>
+        </w:rPr>
+        <w:t xml:space="preserve"> </w:t>
+      </w:r>
+      <w:r>
+        <w:rPr>
+          <w:iCs/>
           <w:i/>
         </w:rPr>
         <w:t xml:space="preserve">Statistical</w:t>
       </w:r>
       <w:r>
         <w:rPr>
-          <w:i/>
-        </w:rPr>
-        <w:t xml:space="preserve"> </w:t>
-      </w:r>
-      <w:r>
-        <w:rPr>
+          <w:iCs/>
+          <w:i/>
+        </w:rPr>
+        <w:t xml:space="preserve"> </w:t>
+      </w:r>
+      <w:r>
+        <w:rPr>
+          <w:iCs/>
           <w:i/>
         </w:rPr>
         <w:t xml:space="preserve">Computing</w:t>
@@ -2755,7 +2985,7 @@
       <w:r>
         <w:t xml:space="preserve"> </w:t>
       </w:r>
-      <w:hyperlink r:id="rId61">
+      <w:hyperlink r:id="rId64">
         <w:r>
           <w:rPr>
             <w:rStyle w:val="Hyperlink"/>
@@ -2767,13 +2997,45 @@
         <w:t xml:space="preserve">.</w:t>
       </w:r>
     </w:p>
-    <w:bookmarkEnd w:id="62"/>
-    <w:bookmarkStart w:id="63" w:name="ref-Schick:2008dn"/>
+    <w:bookmarkEnd w:id="65"/>
+    <w:bookmarkStart w:id="66" w:name="ref-Rosenheim:1991"/>
     <w:p>
       <w:pPr>
         <w:pStyle w:val="Bibliography"/>
       </w:pPr>
       <w:r>
+        <w:t xml:space="preserve">Rosenheim, Jay A, and Bruce E Tabashnik. 1991.</w:t>
+      </w:r>
+      <w:r>
+        <w:t xml:space="preserve"> </w:t>
+      </w:r>
+      <w:r>
+        <w:t xml:space="preserve">“Influence of Generation Time on the Rate of Response to Selection.”</w:t>
+      </w:r>
+      <w:r>
+        <w:t xml:space="preserve"> </w:t>
+      </w:r>
+      <w:r>
+        <w:rPr>
+          <w:iCs/>
+          <w:i/>
+        </w:rPr>
+        <w:t xml:space="preserve">The American Naturalist</w:t>
+      </w:r>
+      <w:r>
+        <w:t xml:space="preserve"> </w:t>
+      </w:r>
+      <w:r>
+        <w:t xml:space="preserve">137 (4): 527–41.</w:t>
+      </w:r>
+    </w:p>
+    <w:bookmarkEnd w:id="66"/>
+    <w:bookmarkStart w:id="67" w:name="ref-Schick:2008dn"/>
+    <w:p>
+      <w:pPr>
+        <w:pStyle w:val="Bibliography"/>
+      </w:pPr>
+      <w:r>
         <w:t xml:space="preserve">Schick, Robert S, Scott R Loarie, Fernando Colchero, Benjamin D Best, Andre Boustany, Dalia A Conde, Patrick N Halpin, Lucas N Joppa, Catherine M McClellan, and James S Clark. 2008.</w:t>
       </w:r>
       <w:r>
@@ -2793,6 +3055,7 @@
       </w:r>
       <w:r>
         <w:rPr>
+          <w:iCs/>
           <w:i/>
         </w:rPr>
         <w:t xml:space="preserve">Ecology Letters</w:t>
@@ -2804,8 +3067,8 @@
         <w:t xml:space="preserve">11 (12): 1338–50.</w:t>
       </w:r>
     </w:p>
-    <w:bookmarkEnd w:id="63"/>
-    <w:bookmarkStart w:id="64" w:name="ref-Sih:2011"/>
+    <w:bookmarkEnd w:id="67"/>
+    <w:bookmarkStart w:id="68" w:name="ref-Sih:2011"/>
     <w:p>
       <w:pPr>
         <w:pStyle w:val="Bibliography"/>
@@ -2830,6 +3093,7 @@
       </w:r>
       <w:r>
         <w:rPr>
+          <w:iCs/>
           <w:i/>
         </w:rPr>
         <w:t xml:space="preserve">Evolutionary Applications</w:t>
@@ -2841,8 +3105,8 @@
         <w:t xml:space="preserve">4 (2): 367–87.</w:t>
       </w:r>
     </w:p>
-    <w:bookmarkEnd w:id="64"/>
-    <w:bookmarkStart w:id="65" w:name="ref-Thatte:2020"/>
+    <w:bookmarkEnd w:id="68"/>
+    <w:bookmarkStart w:id="69" w:name="ref-Thatte:2020"/>
     <w:p>
       <w:pPr>
         <w:pStyle w:val="Bibliography"/>
@@ -2861,6 +3125,7 @@
       </w:r>
       <w:r>
         <w:rPr>
+          <w:iCs/>
           <w:i/>
         </w:rPr>
         <w:t xml:space="preserve">Diversity and Distributions</w:t>
@@ -2872,8 +3137,8 @@
         <w:t xml:space="preserve">26 (3): 299–314.</w:t>
       </w:r>
     </w:p>
-    <w:bookmarkEnd w:id="65"/>
-    <w:bookmarkStart w:id="66" w:name="ref-Toews:2018"/>
+    <w:bookmarkEnd w:id="69"/>
+    <w:bookmarkStart w:id="70" w:name="ref-Toews:2018"/>
     <w:p>
       <w:pPr>
         <w:pStyle w:val="Bibliography"/>
@@ -2892,6 +3157,7 @@
       </w:r>
       <w:r>
         <w:rPr>
+          <w:iCs/>
           <w:i/>
         </w:rPr>
         <w:t xml:space="preserve">Journal of Environmental Management</w:t>
@@ -2903,8 +3169,8 @@
         <w:t xml:space="preserve">217: 690–99.</w:t>
       </w:r>
     </w:p>
-    <w:bookmarkEnd w:id="66"/>
-    <w:bookmarkStart w:id="67" w:name="ref-Tucker:2018jc"/>
+    <w:bookmarkEnd w:id="70"/>
+    <w:bookmarkStart w:id="71" w:name="ref-Tucker:2018jc"/>
     <w:p>
       <w:pPr>
         <w:pStyle w:val="Bibliography"/>
@@ -2929,6 +3195,7 @@
       </w:r>
       <w:r>
         <w:rPr>
+          <w:iCs/>
           <w:i/>
         </w:rPr>
         <w:t xml:space="preserve">Science</w:t>
@@ -2940,8 +3207,8 @@
         <w:t xml:space="preserve">359 (6374): 466–69.</w:t>
       </w:r>
     </w:p>
-    <w:bookmarkEnd w:id="67"/>
-    <w:bookmarkStart w:id="68" w:name="ref-Tucker:2021"/>
+    <w:bookmarkEnd w:id="71"/>
+    <w:bookmarkStart w:id="72" w:name="ref-Tucker:2021"/>
     <w:p>
       <w:pPr>
         <w:pStyle w:val="Bibliography"/>
@@ -2960,6 +3227,7 @@
       </w:r>
       <w:r>
         <w:rPr>
+          <w:iCs/>
           <w:i/>
         </w:rPr>
         <w:t xml:space="preserve">Ecography</w:t>
@@ -2968,13 +3236,42 @@
         <w:t xml:space="preserve">.</w:t>
       </w:r>
     </w:p>
-    <w:bookmarkEnd w:id="68"/>
-    <w:bookmarkStart w:id="70" w:name="ref-vaughan_furrr_2021"/>
+    <w:bookmarkEnd w:id="72"/>
+    <w:bookmarkStart w:id="73" w:name="ref-Varela:2019"/>
     <w:p>
       <w:pPr>
         <w:pStyle w:val="Bibliography"/>
       </w:pPr>
       <w:r>
+        <w:t xml:space="preserve">Varela, D, K Flesher, JL Cartes, S De Bustos, S Chalukian, G Ayala, and C Richard-Hansen. 2019.</w:t>
+      </w:r>
+      <w:r>
+        <w:t xml:space="preserve"> </w:t>
+      </w:r>
+      <w:r>
+        <w:t xml:space="preserve">“Tapirus Terrestris.”</w:t>
+      </w:r>
+      <w:r>
+        <w:t xml:space="preserve"> </w:t>
+      </w:r>
+      <w:r>
+        <w:rPr>
+          <w:iCs/>
+          <w:i/>
+        </w:rPr>
+        <w:t xml:space="preserve">The IUCN Red List of Threatened Species</w:t>
+      </w:r>
+      <w:r>
+        <w:t xml:space="preserve">, 2020–21.</w:t>
+      </w:r>
+    </w:p>
+    <w:bookmarkEnd w:id="73"/>
+    <w:bookmarkStart w:id="75" w:name="ref-vaughan_furrr_2021"/>
+    <w:p>
+      <w:pPr>
+        <w:pStyle w:val="Bibliography"/>
+      </w:pPr>
+      <w:r>
         <w:t xml:space="preserve">Vaughan, Davis, and Matt Dancho. 2021.</w:t>
       </w:r>
       <w:r>
@@ -3031,7 +3328,7 @@
       <w:r>
         <w:t xml:space="preserve"> </w:t>
       </w:r>
-      <w:hyperlink r:id="rId69">
+      <w:hyperlink r:id="rId74">
         <w:r>
           <w:rPr>
             <w:rStyle w:val="Hyperlink"/>
@@ -3043,8 +3340,8 @@
         <w:t xml:space="preserve">.</w:t>
       </w:r>
     </w:p>
-    <w:bookmarkEnd w:id="70"/>
-    <w:bookmarkStart w:id="71" w:name="ref-Venter:2006gc"/>
+    <w:bookmarkEnd w:id="75"/>
+    <w:bookmarkStart w:id="76" w:name="ref-Venter:2006gc"/>
     <w:p>
       <w:pPr>
         <w:pStyle w:val="Bibliography"/>
@@ -3069,6 +3366,7 @@
       </w:r>
       <w:r>
         <w:rPr>
+          <w:iCs/>
           <w:i/>
         </w:rPr>
         <w:t xml:space="preserve">BioScience</w:t>
@@ -3080,8 +3378,8 @@
         <w:t xml:space="preserve">56 (11): 903–10.</w:t>
       </w:r>
     </w:p>
-    <w:bookmarkEnd w:id="71"/>
-    <w:bookmarkStart w:id="72" w:name="ref-Wall:2021"/>
+    <w:bookmarkEnd w:id="76"/>
+    <w:bookmarkStart w:id="77" w:name="ref-Wall:2021"/>
     <w:p>
       <w:pPr>
         <w:pStyle w:val="Bibliography"/>
@@ -3100,6 +3398,7 @@
       </w:r>
       <w:r>
         <w:rPr>
+          <w:iCs/>
           <w:i/>
         </w:rPr>
         <w:t xml:space="preserve">Current Biology</w:t>
@@ -3111,8 +3410,8 @@
         <w:t xml:space="preserve">31 (11): 2437–45.</w:t>
       </w:r>
     </w:p>
-    <w:bookmarkEnd w:id="72"/>
-    <w:bookmarkStart w:id="74" w:name="ref-wickham_ggplot2_2016"/>
+    <w:bookmarkEnd w:id="77"/>
+    <w:bookmarkStart w:id="79" w:name="ref-wickham_ggplot2_2016"/>
     <w:p>
       <w:pPr>
         <w:pStyle w:val="Bibliography"/>
@@ -3125,66 +3424,77 @@
       </w:r>
       <w:r>
         <w:rPr>
+          <w:iCs/>
           <w:i/>
         </w:rPr>
         <w:t xml:space="preserve">Ggplot2:</w:t>
       </w:r>
       <w:r>
         <w:rPr>
-          <w:i/>
-        </w:rPr>
-        <w:t xml:space="preserve"> </w:t>
-      </w:r>
-      <w:r>
-        <w:rPr>
+          <w:iCs/>
+          <w:i/>
+        </w:rPr>
+        <w:t xml:space="preserve"> </w:t>
+      </w:r>
+      <w:r>
+        <w:rPr>
+          <w:iCs/>
           <w:i/>
         </w:rPr>
         <w:t xml:space="preserve">Elegant</w:t>
       </w:r>
       <w:r>
         <w:rPr>
-          <w:i/>
-        </w:rPr>
-        <w:t xml:space="preserve"> </w:t>
-      </w:r>
-      <w:r>
-        <w:rPr>
+          <w:iCs/>
+          <w:i/>
+        </w:rPr>
+        <w:t xml:space="preserve"> </w:t>
+      </w:r>
+      <w:r>
+        <w:rPr>
+          <w:iCs/>
           <w:i/>
         </w:rPr>
         <w:t xml:space="preserve">Graphics</w:t>
       </w:r>
       <w:r>
         <w:rPr>
-          <w:i/>
-        </w:rPr>
-        <w:t xml:space="preserve"> </w:t>
-      </w:r>
-      <w:r>
-        <w:rPr>
+          <w:iCs/>
+          <w:i/>
+        </w:rPr>
+        <w:t xml:space="preserve"> </w:t>
+      </w:r>
+      <w:r>
+        <w:rPr>
+          <w:iCs/>
           <w:i/>
         </w:rPr>
         <w:t xml:space="preserve">for</w:t>
       </w:r>
       <w:r>
         <w:rPr>
-          <w:i/>
-        </w:rPr>
-        <w:t xml:space="preserve"> </w:t>
-      </w:r>
-      <w:r>
-        <w:rPr>
+          <w:iCs/>
+          <w:i/>
+        </w:rPr>
+        <w:t xml:space="preserve"> </w:t>
+      </w:r>
+      <w:r>
+        <w:rPr>
+          <w:iCs/>
           <w:i/>
         </w:rPr>
         <w:t xml:space="preserve">Data</w:t>
       </w:r>
       <w:r>
         <w:rPr>
-          <w:i/>
-        </w:rPr>
-        <w:t xml:space="preserve"> </w:t>
-      </w:r>
-      <w:r>
-        <w:rPr>
+          <w:iCs/>
+          <w:i/>
+        </w:rPr>
+        <w:t xml:space="preserve"> </w:t>
+      </w:r>
+      <w:r>
+        <w:rPr>
+          <w:iCs/>
           <w:i/>
         </w:rPr>
         <w:t xml:space="preserve">Analysis</w:t>
@@ -3195,7 +3505,7 @@
       <w:r>
         <w:t xml:space="preserve"> </w:t>
       </w:r>
-      <w:hyperlink r:id="rId73">
+      <w:hyperlink r:id="rId78">
         <w:r>
           <w:rPr>
             <w:rStyle w:val="Hyperlink"/>
@@ -3207,8 +3517,8 @@
         <w:t xml:space="preserve">.</w:t>
       </w:r>
     </w:p>
-    <w:bookmarkEnd w:id="74"/>
-    <w:bookmarkStart w:id="75" w:name="ref-wood_generalized_2017"/>
+    <w:bookmarkEnd w:id="79"/>
+    <w:bookmarkStart w:id="80" w:name="ref-wood_generalized_2017"/>
     <w:p>
       <w:pPr>
         <w:pStyle w:val="Bibliography"/>
@@ -3221,84 +3531,98 @@
       </w:r>
       <w:r>
         <w:rPr>
+          <w:iCs/>
           <w:i/>
         </w:rPr>
         <w:t xml:space="preserve">Generalized</w:t>
       </w:r>
       <w:r>
         <w:rPr>
-          <w:i/>
-        </w:rPr>
-        <w:t xml:space="preserve"> </w:t>
-      </w:r>
-      <w:r>
-        <w:rPr>
+          <w:iCs/>
+          <w:i/>
+        </w:rPr>
+        <w:t xml:space="preserve"> </w:t>
+      </w:r>
+      <w:r>
+        <w:rPr>
+          <w:iCs/>
           <w:i/>
         </w:rPr>
         <w:t xml:space="preserve">Additive</w:t>
       </w:r>
       <w:r>
         <w:rPr>
-          <w:i/>
-        </w:rPr>
-        <w:t xml:space="preserve"> </w:t>
-      </w:r>
-      <w:r>
-        <w:rPr>
+          <w:iCs/>
+          <w:i/>
+        </w:rPr>
+        <w:t xml:space="preserve"> </w:t>
+      </w:r>
+      <w:r>
+        <w:rPr>
+          <w:iCs/>
           <w:i/>
         </w:rPr>
         <w:t xml:space="preserve">Models</w:t>
       </w:r>
       <w:r>
         <w:rPr>
+          <w:iCs/>
           <w:i/>
         </w:rPr>
         <w:t xml:space="preserve">:</w:t>
       </w:r>
       <w:r>
         <w:rPr>
-          <w:i/>
-        </w:rPr>
-        <w:t xml:space="preserve"> </w:t>
-      </w:r>
-      <w:r>
-        <w:rPr>
+          <w:iCs/>
+          <w:i/>
+        </w:rPr>
+        <w:t xml:space="preserve"> </w:t>
+      </w:r>
+      <w:r>
+        <w:rPr>
+          <w:iCs/>
           <w:i/>
         </w:rPr>
         <w:t xml:space="preserve">An</w:t>
       </w:r>
       <w:r>
         <w:rPr>
-          <w:i/>
-        </w:rPr>
-        <w:t xml:space="preserve"> </w:t>
-      </w:r>
-      <w:r>
-        <w:rPr>
+          <w:iCs/>
+          <w:i/>
+        </w:rPr>
+        <w:t xml:space="preserve"> </w:t>
+      </w:r>
+      <w:r>
+        <w:rPr>
+          <w:iCs/>
           <w:i/>
         </w:rPr>
         <w:t xml:space="preserve">Introduction</w:t>
       </w:r>
       <w:r>
         <w:rPr>
-          <w:i/>
-        </w:rPr>
-        <w:t xml:space="preserve"> </w:t>
-      </w:r>
-      <w:r>
-        <w:rPr>
+          <w:iCs/>
+          <w:i/>
+        </w:rPr>
+        <w:t xml:space="preserve"> </w:t>
+      </w:r>
+      <w:r>
+        <w:rPr>
+          <w:iCs/>
           <w:i/>
         </w:rPr>
         <w:t xml:space="preserve">with</w:t>
       </w:r>
       <w:r>
         <w:rPr>
-          <w:i/>
-        </w:rPr>
-        <w:t xml:space="preserve"> </w:t>
-      </w:r>
-      <w:r>
-        <w:rPr>
+          <w:iCs/>
+          <w:i/>
+        </w:rPr>
+        <w:t xml:space="preserve"> </w:t>
+      </w:r>
+      <w:r>
+        <w:rPr>
+          <w:iCs/>
           <w:i/>
         </w:rPr>
         <w:t xml:space="preserve">R</w:t>
@@ -3307,9 +3631,9 @@
         <w:t xml:space="preserve">. 2nd ed. Chapman; Hall/CRC.</w:t>
       </w:r>
     </w:p>
-    <w:bookmarkEnd w:id="75"/>
-    <w:bookmarkEnd w:id="76"/>
-    <w:bookmarkEnd w:id="77"/>
+    <w:bookmarkEnd w:id="80"/>
+    <w:bookmarkEnd w:id="81"/>
+    <w:bookmarkEnd w:id="82"/>
     <w:sectPr/>
   </w:body>
 </w:document>
@@ -3348,10 +3672,7 @@
       <w:lvlText w:val=" "/>
       <w:lvlJc w:val="left"/>
       <w:pPr>
-        <w:tabs>
-          <w:tab w:val="num" w:pos="0"/>
-        </w:tabs>
-        <w:ind w:left="480" w:hanging="480"/>
+        <w:ind w:left="720" w:hanging="480"/>
       </w:pPr>
     </w:lvl>
     <w:lvl w:ilvl="1">
@@ -3359,10 +3680,7 @@
       <w:lvlText w:val=" "/>
       <w:lvlJc w:val="left"/>
       <w:pPr>
-        <w:tabs>
-          <w:tab w:val="num" w:pos="720"/>
-        </w:tabs>
-        <w:ind w:left="1200" w:hanging="480"/>
+        <w:ind w:left="1440" w:hanging="480"/>
       </w:pPr>
     </w:lvl>
     <w:lvl w:ilvl="2">
@@ -3370,10 +3688,7 @@
       <w:lvlText w:val=" "/>
       <w:lvlJc w:val="left"/>
       <w:pPr>
-        <w:tabs>
-          <w:tab w:val="num" w:pos="1440"/>
-        </w:tabs>
-        <w:ind w:left="1920" w:hanging="480"/>
+        <w:ind w:left="2160" w:hanging="480"/>
       </w:pPr>
     </w:lvl>
     <w:lvl w:ilvl="3">
@@ -3381,10 +3696,7 @@
       <w:lvlText w:val=" "/>
       <w:lvlJc w:val="left"/>
       <w:pPr>
-        <w:tabs>
-          <w:tab w:val="num" w:pos="2160"/>
-        </w:tabs>
-        <w:ind w:left="2640" w:hanging="480"/>
+        <w:ind w:left="2880" w:hanging="480"/>
       </w:pPr>
     </w:lvl>
     <w:lvl w:ilvl="4">
@@ -3392,10 +3704,7 @@
       <w:lvlText w:val=" "/>
       <w:lvlJc w:val="left"/>
       <w:pPr>
-        <w:tabs>
-          <w:tab w:val="num" w:pos="2880"/>
-        </w:tabs>
-        <w:ind w:left="3360" w:hanging="480"/>
+        <w:ind w:left="3600" w:hanging="480"/>
       </w:pPr>
     </w:lvl>
     <w:lvl w:ilvl="5">
@@ -3403,10 +3712,7 @@
       <w:lvlText w:val=" "/>
       <w:lvlJc w:val="left"/>
       <w:pPr>
-        <w:tabs>
-          <w:tab w:val="num" w:pos="3600"/>
-        </w:tabs>
-        <w:ind w:left="4080" w:hanging="480"/>
+        <w:ind w:left="4320" w:hanging="480"/>
       </w:pPr>
     </w:lvl>
     <w:lvl w:ilvl="6">
@@ -3414,10 +3720,7 @@
       <w:lvlText w:val=" "/>
       <w:lvlJc w:val="left"/>
       <w:pPr>
-        <w:tabs>
-          <w:tab w:val="num" w:pos="4320"/>
-        </w:tabs>
-        <w:ind w:left="4800" w:hanging="480"/>
+        <w:ind w:left="5040" w:hanging="480"/>
       </w:pPr>
     </w:lvl>
     <w:lvl w:ilvl="7">
@@ -3425,10 +3728,7 @@
       <w:lvlText w:val=" "/>
       <w:lvlJc w:val="left"/>
       <w:pPr>
-        <w:tabs>
-          <w:tab w:val="num" w:pos="5040"/>
-        </w:tabs>
-        <w:ind w:left="5520" w:hanging="480"/>
+        <w:ind w:left="5760" w:hanging="480"/>
       </w:pPr>
     </w:lvl>
     <w:lvl w:ilvl="8">
@@ -3436,10 +3736,7 @@
       <w:lvlText w:val=" "/>
       <w:lvlJc w:val="left"/>
       <w:pPr>
-        <w:tabs>
-          <w:tab w:val="num" w:pos="5760"/>
-        </w:tabs>
-        <w:ind w:left="6240" w:hanging="480"/>
+        <w:ind w:left="6480" w:hanging="480"/>
       </w:pPr>
     </w:lvl>
   </w:abstractNum>
@@ -3801,6 +4098,21 @@
         <w:right w:w="108" w:type="dxa"/>
       </w:tblCellMar>
     </w:tblPr>
+    <w:tblStylePr w:type="firstRow">
+      <w:tblPr>
+        <w:jc w:val="left"/>
+        <w:tblInd w:w="0" w:type="dxa"/>
+      </w:tblPr>
+      <w:trPr>
+        <w:jc w:val="left"/>
+      </w:trPr>
+      <w:tcPr>
+        <w:vAlign w:val="bottom"/>
+        <w:tcBorders>
+          <w:bottom w:val="single"/>
+        </w:tcBorders>
+      </w:tcPr>
+    </w:tblStylePr>
   </w:style>
   <w:style w:type="paragraph" w:customStyle="1" w:styleId="DefinitionTerm">
     <w:name w:val="Definition Term"/>

</xml_diff>